<commit_message>
Nueva Version, Creacion de paneles y nueva visualizacion, faltan mejoras y control de errores
</commit_message>
<xml_diff>
--- a/Revision_y_correcciones.docx
+++ b/Revision_y_correcciones.docx
@@ -38,12 +38,230 @@
           <w:sz w:val="32"/>
           <w:szCs w:val="32"/>
         </w:rPr>
+        <w:t xml:space="preserve"> </w:t>
+      </w:r>
+      <w:r>
+        <w:rPr>
+          <w:b/>
+          <w:bCs/>
+          <w:sz w:val="32"/>
+          <w:szCs w:val="32"/>
+        </w:rPr>
+        <w:t xml:space="preserve">semana del </w:t>
+      </w:r>
+      <w:r>
+        <w:rPr>
+          <w:b/>
+          <w:bCs/>
+          <w:sz w:val="32"/>
+          <w:szCs w:val="32"/>
+        </w:rPr>
+        <w:t>11</w:t>
+      </w:r>
+      <w:r>
+        <w:rPr>
+          <w:b/>
+          <w:bCs/>
+          <w:sz w:val="32"/>
+          <w:szCs w:val="32"/>
+        </w:rPr>
+        <w:t>/</w:t>
+      </w:r>
+      <w:r>
+        <w:rPr>
+          <w:b/>
+          <w:bCs/>
+          <w:sz w:val="32"/>
+          <w:szCs w:val="32"/>
+        </w:rPr>
+        <w:t>09</w:t>
+      </w:r>
+      <w:r>
+        <w:rPr>
+          <w:b/>
+          <w:bCs/>
+          <w:sz w:val="32"/>
+          <w:szCs w:val="32"/>
+        </w:rPr>
+        <w:t xml:space="preserve">/2023 al </w:t>
+      </w:r>
+      <w:r>
+        <w:rPr>
+          <w:b/>
+          <w:bCs/>
+          <w:sz w:val="32"/>
+          <w:szCs w:val="32"/>
+        </w:rPr>
+        <w:t>17</w:t>
+      </w:r>
+      <w:r>
+        <w:rPr>
+          <w:b/>
+          <w:bCs/>
+          <w:sz w:val="32"/>
+          <w:szCs w:val="32"/>
+        </w:rPr>
+        <w:t>/09/2023</w:t>
+      </w:r>
+      <w:r>
+        <w:rPr>
+          <w:b/>
+          <w:bCs/>
+          <w:sz w:val="32"/>
+          <w:szCs w:val="32"/>
+        </w:rPr>
         <w:t>:</w:t>
       </w:r>
     </w:p>
     <w:p>
       <w:pPr>
         <w:spacing w:after="0"/>
+        <w:rPr>
+          <w:sz w:val="24"/>
+          <w:szCs w:val="24"/>
+        </w:rPr>
+      </w:pPr>
+    </w:p>
+    <w:p>
+      <w:pPr>
+        <w:spacing w:after="0"/>
+        <w:rPr>
+          <w:sz w:val="24"/>
+          <w:szCs w:val="24"/>
+        </w:rPr>
+      </w:pPr>
+      <w:r>
+        <w:rPr>
+          <w:sz w:val="24"/>
+          <w:szCs w:val="24"/>
+        </w:rPr>
+        <w:t>-Se crean Paneles para cada Vista.</w:t>
+      </w:r>
+    </w:p>
+    <w:p>
+      <w:pPr>
+        <w:spacing w:after="0"/>
+        <w:rPr>
+          <w:sz w:val="24"/>
+          <w:szCs w:val="24"/>
+        </w:rPr>
+      </w:pPr>
+      <w:r>
+        <w:rPr>
+          <w:sz w:val="24"/>
+          <w:szCs w:val="24"/>
+        </w:rPr>
+        <w:t>-La idea es Trabajar con un panel principal para que interactúe con los paneles creados</w:t>
+      </w:r>
+    </w:p>
+    <w:p>
+      <w:pPr>
+        <w:spacing w:after="0"/>
+        <w:rPr>
+          <w:sz w:val="24"/>
+          <w:szCs w:val="24"/>
+        </w:rPr>
+      </w:pPr>
+      <w:r>
+        <w:rPr>
+          <w:sz w:val="24"/>
+          <w:szCs w:val="24"/>
+        </w:rPr>
+        <w:t xml:space="preserve">-Cada botón de </w:t>
+      </w:r>
+      <w:proofErr w:type="spellStart"/>
+      <w:r>
+        <w:rPr>
+          <w:sz w:val="24"/>
+          <w:szCs w:val="24"/>
+        </w:rPr>
+        <w:t>PanelPrincipal</w:t>
+      </w:r>
+      <w:proofErr w:type="spellEnd"/>
+      <w:r>
+        <w:rPr>
+          <w:sz w:val="24"/>
+          <w:szCs w:val="24"/>
+        </w:rPr>
+        <w:t>, Abrirá un panel distinto.</w:t>
+      </w:r>
+    </w:p>
+    <w:p>
+      <w:pPr>
+        <w:spacing w:after="0"/>
+        <w:rPr>
+          <w:sz w:val="24"/>
+          <w:szCs w:val="24"/>
+        </w:rPr>
+      </w:pPr>
+      <w:r>
+        <w:rPr>
+          <w:sz w:val="24"/>
+          <w:szCs w:val="24"/>
+        </w:rPr>
+        <w:t xml:space="preserve">-Se crea Clase de métodos </w:t>
+      </w:r>
+      <w:proofErr w:type="spellStart"/>
+      <w:r>
+        <w:rPr>
+          <w:sz w:val="24"/>
+          <w:szCs w:val="24"/>
+        </w:rPr>
+        <w:t>MisMetodos</w:t>
+      </w:r>
+      <w:proofErr w:type="spellEnd"/>
+      <w:r>
+        <w:rPr>
+          <w:sz w:val="24"/>
+          <w:szCs w:val="24"/>
+        </w:rPr>
+        <w:t xml:space="preserve"> en carpeta Controlador.</w:t>
+      </w:r>
+    </w:p>
+    <w:p>
+      <w:pPr>
+        <w:spacing w:after="0"/>
+        <w:rPr>
+          <w:sz w:val="24"/>
+          <w:szCs w:val="24"/>
+        </w:rPr>
+      </w:pPr>
+      <w:r>
+        <w:rPr>
+          <w:sz w:val="24"/>
+          <w:szCs w:val="24"/>
+        </w:rPr>
+        <w:t xml:space="preserve">-Se crea Clase </w:t>
+      </w:r>
+      <w:proofErr w:type="spellStart"/>
+      <w:r>
+        <w:rPr>
+          <w:sz w:val="24"/>
+          <w:szCs w:val="24"/>
+        </w:rPr>
+        <w:t>MisMetodosDeObjetos</w:t>
+      </w:r>
+      <w:proofErr w:type="spellEnd"/>
+      <w:r>
+        <w:rPr>
+          <w:sz w:val="24"/>
+          <w:szCs w:val="24"/>
+        </w:rPr>
+        <w:t xml:space="preserve"> en carpeta Modelo.</w:t>
+      </w:r>
+    </w:p>
+    <w:p>
+      <w:pPr>
+        <w:spacing w:after="0"/>
+        <w:rPr>
+          <w:sz w:val="24"/>
+          <w:szCs w:val="24"/>
+        </w:rPr>
+      </w:pPr>
+    </w:p>
+    <w:p>
+      <w:pPr>
+        <w:spacing w:after="0"/>
         <w:jc w:val="center"/>
         <w:rPr>
           <w:b/>
@@ -61,7 +279,1150 @@
           <w:szCs w:val="32"/>
           <w:u w:val="single"/>
         </w:rPr>
-        <w:t>Script de base de Datos para phpMyAdmin:</w:t>
+        <w:t xml:space="preserve">Script de base de Datos para </w:t>
+      </w:r>
+      <w:proofErr w:type="spellStart"/>
+      <w:r>
+        <w:rPr>
+          <w:b/>
+          <w:bCs/>
+          <w:sz w:val="32"/>
+          <w:szCs w:val="32"/>
+          <w:u w:val="single"/>
+        </w:rPr>
+        <w:t>phpMyAdmin</w:t>
+      </w:r>
+      <w:proofErr w:type="spellEnd"/>
+      <w:r>
+        <w:rPr>
+          <w:b/>
+          <w:bCs/>
+          <w:sz w:val="32"/>
+          <w:szCs w:val="32"/>
+          <w:u w:val="single"/>
+        </w:rPr>
+        <w:t>:</w:t>
+      </w:r>
+    </w:p>
+    <w:p>
+      <w:pPr>
+        <w:spacing w:after="0"/>
+        <w:rPr>
+          <w:b/>
+          <w:bCs/>
+          <w:u w:val="single"/>
+        </w:rPr>
+      </w:pPr>
+      <w:r>
+        <w:tab/>
+        <w:t>-Sin Cambios</w:t>
+      </w:r>
+      <w:r>
+        <w:tab/>
+      </w:r>
+    </w:p>
+    <w:p>
+      <w:pPr>
+        <w:spacing w:after="0"/>
+        <w:jc w:val="center"/>
+        <w:rPr>
+          <w:b/>
+          <w:bCs/>
+          <w:sz w:val="32"/>
+          <w:szCs w:val="32"/>
+          <w:u w:val="single"/>
+        </w:rPr>
+      </w:pPr>
+      <w:r>
+        <w:rPr>
+          <w:b/>
+          <w:bCs/>
+          <w:sz w:val="32"/>
+          <w:szCs w:val="32"/>
+          <w:u w:val="single"/>
+        </w:rPr>
+        <w:t>Ventana Principal:</w:t>
+      </w:r>
+    </w:p>
+    <w:p>
+      <w:pPr>
+        <w:spacing w:after="0"/>
+        <w:ind w:firstLine="708"/>
+        <w:rPr>
+          <w:b/>
+          <w:bCs/>
+          <w:u w:val="single"/>
+        </w:rPr>
+      </w:pPr>
+      <w:proofErr w:type="spellStart"/>
+      <w:r>
+        <w:rPr>
+          <w:b/>
+          <w:bCs/>
+          <w:u w:val="single"/>
+        </w:rPr>
+        <w:t>VentanaPr</w:t>
+      </w:r>
+      <w:r>
+        <w:rPr>
+          <w:b/>
+          <w:bCs/>
+          <w:u w:val="single"/>
+        </w:rPr>
+        <w:t>i</w:t>
+      </w:r>
+      <w:r>
+        <w:rPr>
+          <w:b/>
+          <w:bCs/>
+          <w:u w:val="single"/>
+        </w:rPr>
+        <w:t>ncipal</w:t>
+      </w:r>
+      <w:proofErr w:type="spellEnd"/>
+      <w:r>
+        <w:rPr>
+          <w:b/>
+          <w:bCs/>
+          <w:u w:val="single"/>
+        </w:rPr>
+        <w:t>:</w:t>
+      </w:r>
+    </w:p>
+    <w:p>
+      <w:pPr>
+        <w:spacing w:after="0"/>
+      </w:pPr>
+      <w:r>
+        <w:tab/>
+      </w:r>
+      <w:r>
+        <w:tab/>
+        <w:t>-Se Cambia diseño de ventana principal:</w:t>
+      </w:r>
+    </w:p>
+    <w:p>
+      <w:pPr>
+        <w:spacing w:after="0"/>
+      </w:pPr>
+      <w:r>
+        <w:tab/>
+      </w:r>
+      <w:r>
+        <w:tab/>
+        <w:t>-Se insertan dos paneles:</w:t>
+      </w:r>
+    </w:p>
+    <w:p>
+      <w:pPr>
+        <w:spacing w:after="0"/>
+      </w:pPr>
+      <w:r>
+        <w:tab/>
+      </w:r>
+      <w:r>
+        <w:tab/>
+      </w:r>
+      <w:r>
+        <w:tab/>
+        <w:t>-</w:t>
+      </w:r>
+      <w:proofErr w:type="spellStart"/>
+      <w:r>
+        <w:t>PanelPrincipal</w:t>
+      </w:r>
+      <w:proofErr w:type="spellEnd"/>
+      <w:r>
+        <w:t>.</w:t>
+      </w:r>
+    </w:p>
+    <w:p>
+      <w:pPr>
+        <w:spacing w:after="0"/>
+      </w:pPr>
+      <w:r>
+        <w:tab/>
+      </w:r>
+      <w:r>
+        <w:tab/>
+      </w:r>
+      <w:r>
+        <w:tab/>
+        <w:t>-</w:t>
+      </w:r>
+      <w:proofErr w:type="spellStart"/>
+      <w:r>
+        <w:t>PanelVentanas</w:t>
+      </w:r>
+      <w:proofErr w:type="spellEnd"/>
+      <w:r>
+        <w:t>.</w:t>
+      </w:r>
+      <w:r>
+        <w:tab/>
+      </w:r>
+    </w:p>
+    <w:p>
+      <w:pPr>
+        <w:spacing w:after="0"/>
+        <w:jc w:val="center"/>
+        <w:rPr>
+          <w:b/>
+          <w:bCs/>
+          <w:sz w:val="32"/>
+          <w:szCs w:val="32"/>
+          <w:u w:val="single"/>
+        </w:rPr>
+      </w:pPr>
+    </w:p>
+    <w:p>
+      <w:pPr>
+        <w:spacing w:after="0"/>
+        <w:jc w:val="center"/>
+        <w:rPr>
+          <w:b/>
+          <w:bCs/>
+          <w:sz w:val="32"/>
+          <w:szCs w:val="32"/>
+          <w:u w:val="single"/>
+        </w:rPr>
+      </w:pPr>
+      <w:r>
+        <w:rPr>
+          <w:b/>
+          <w:bCs/>
+          <w:sz w:val="32"/>
+          <w:szCs w:val="32"/>
+          <w:u w:val="single"/>
+        </w:rPr>
+        <w:t>Categoría Empleado:</w:t>
+      </w:r>
+    </w:p>
+    <w:p>
+      <w:pPr>
+        <w:spacing w:after="0"/>
+        <w:ind w:left="708"/>
+      </w:pPr>
+      <w:r>
+        <w:t>-</w:t>
+      </w:r>
+      <w:r>
+        <w:t>Se crea Panel Ingreso</w:t>
+      </w:r>
+    </w:p>
+    <w:p>
+      <w:pPr>
+        <w:spacing w:after="0"/>
+        <w:ind w:left="708"/>
+      </w:pPr>
+      <w:r>
+        <w:t>-Se crea Panel Mostrar</w:t>
+      </w:r>
+    </w:p>
+    <w:p>
+      <w:pPr>
+        <w:spacing w:after="0"/>
+        <w:ind w:left="708"/>
+      </w:pPr>
+      <w:r>
+        <w:t xml:space="preserve">-Se corrige posición de </w:t>
+      </w:r>
+      <w:proofErr w:type="spellStart"/>
+      <w:r>
+        <w:t>labels</w:t>
+      </w:r>
+      <w:proofErr w:type="spellEnd"/>
+      <w:r>
+        <w:t>, inputs y botones</w:t>
+      </w:r>
+    </w:p>
+    <w:p>
+      <w:pPr>
+        <w:spacing w:after="0"/>
+        <w:jc w:val="center"/>
+        <w:rPr>
+          <w:b/>
+          <w:bCs/>
+          <w:sz w:val="32"/>
+          <w:szCs w:val="32"/>
+          <w:u w:val="single"/>
+        </w:rPr>
+      </w:pPr>
+      <w:r>
+        <w:rPr>
+          <w:b/>
+          <w:bCs/>
+          <w:sz w:val="32"/>
+          <w:szCs w:val="32"/>
+          <w:u w:val="single"/>
+        </w:rPr>
+        <w:t>Cliente:</w:t>
+      </w:r>
+    </w:p>
+    <w:p>
+      <w:pPr>
+        <w:spacing w:after="0"/>
+        <w:ind w:left="708"/>
+      </w:pPr>
+      <w:r>
+        <w:t>-Se crea Panel Ingreso</w:t>
+      </w:r>
+    </w:p>
+    <w:p>
+      <w:pPr>
+        <w:spacing w:after="0"/>
+        <w:ind w:left="708"/>
+      </w:pPr>
+      <w:r>
+        <w:t>-Se crea Panel Mostrar</w:t>
+      </w:r>
+    </w:p>
+    <w:p>
+      <w:pPr>
+        <w:spacing w:after="0"/>
+        <w:ind w:left="708"/>
+      </w:pPr>
+      <w:r>
+        <w:t xml:space="preserve">-Se corrige posición de </w:t>
+      </w:r>
+      <w:proofErr w:type="spellStart"/>
+      <w:r>
+        <w:t>labels</w:t>
+      </w:r>
+      <w:proofErr w:type="spellEnd"/>
+      <w:r>
+        <w:t>, inputs y botones</w:t>
+      </w:r>
+    </w:p>
+    <w:p>
+      <w:pPr>
+        <w:spacing w:after="0"/>
+        <w:rPr>
+          <w:b/>
+          <w:bCs/>
+          <w:u w:val="single"/>
+        </w:rPr>
+      </w:pPr>
+    </w:p>
+    <w:p>
+      <w:pPr>
+        <w:spacing w:after="0"/>
+        <w:jc w:val="center"/>
+        <w:rPr>
+          <w:sz w:val="32"/>
+          <w:szCs w:val="32"/>
+          <w:u w:val="single"/>
+        </w:rPr>
+      </w:pPr>
+      <w:r>
+        <w:rPr>
+          <w:b/>
+          <w:bCs/>
+          <w:sz w:val="32"/>
+          <w:szCs w:val="32"/>
+          <w:u w:val="single"/>
+        </w:rPr>
+        <w:t>Comuna:</w:t>
+      </w:r>
+    </w:p>
+    <w:p>
+      <w:pPr>
+        <w:spacing w:after="0"/>
+      </w:pPr>
+      <w:r>
+        <w:tab/>
+      </w:r>
+      <w:r>
+        <w:t>-Se crea Panel Ingreso</w:t>
+      </w:r>
+    </w:p>
+    <w:p>
+      <w:pPr>
+        <w:spacing w:after="0"/>
+        <w:ind w:left="708"/>
+      </w:pPr>
+      <w:r>
+        <w:t>-Se crea Panel Mostrar</w:t>
+      </w:r>
+    </w:p>
+    <w:p>
+      <w:pPr>
+        <w:spacing w:after="0"/>
+        <w:ind w:left="708"/>
+      </w:pPr>
+      <w:r>
+        <w:t xml:space="preserve">-Se corrige posición de </w:t>
+      </w:r>
+      <w:proofErr w:type="spellStart"/>
+      <w:r>
+        <w:t>labels</w:t>
+      </w:r>
+      <w:proofErr w:type="spellEnd"/>
+      <w:r>
+        <w:t>, inputs y botones</w:t>
+      </w:r>
+    </w:p>
+    <w:p>
+      <w:pPr>
+        <w:spacing w:after="0"/>
+        <w:rPr>
+          <w:b/>
+          <w:bCs/>
+          <w:u w:val="single"/>
+        </w:rPr>
+      </w:pPr>
+    </w:p>
+    <w:p>
+      <w:pPr>
+        <w:spacing w:after="0"/>
+        <w:jc w:val="center"/>
+        <w:rPr>
+          <w:b/>
+          <w:bCs/>
+          <w:sz w:val="32"/>
+          <w:szCs w:val="32"/>
+          <w:u w:val="single"/>
+        </w:rPr>
+      </w:pPr>
+      <w:r>
+        <w:rPr>
+          <w:b/>
+          <w:bCs/>
+          <w:sz w:val="32"/>
+          <w:szCs w:val="32"/>
+          <w:u w:val="single"/>
+        </w:rPr>
+        <w:t>Empleado:</w:t>
+      </w:r>
+    </w:p>
+    <w:p>
+      <w:pPr>
+        <w:spacing w:after="0"/>
+        <w:ind w:left="708"/>
+      </w:pPr>
+      <w:r>
+        <w:t>-Se crea Panel Ingreso</w:t>
+      </w:r>
+    </w:p>
+    <w:p>
+      <w:pPr>
+        <w:spacing w:after="0"/>
+        <w:ind w:left="708"/>
+      </w:pPr>
+      <w:r>
+        <w:t>-Se crea Panel Mostrar</w:t>
+      </w:r>
+    </w:p>
+    <w:p>
+      <w:pPr>
+        <w:spacing w:after="0"/>
+        <w:ind w:left="708"/>
+      </w:pPr>
+      <w:r>
+        <w:t xml:space="preserve">-Se corrige posición de </w:t>
+      </w:r>
+      <w:proofErr w:type="spellStart"/>
+      <w:r>
+        <w:t>labels</w:t>
+      </w:r>
+      <w:proofErr w:type="spellEnd"/>
+      <w:r>
+        <w:t>, inputs y botones</w:t>
+      </w:r>
+    </w:p>
+    <w:p>
+      <w:pPr>
+        <w:spacing w:after="0"/>
+      </w:pPr>
+      <w:r>
+        <w:tab/>
+      </w:r>
+    </w:p>
+    <w:p>
+      <w:pPr>
+        <w:spacing w:after="0"/>
+        <w:jc w:val="center"/>
+        <w:rPr>
+          <w:sz w:val="32"/>
+          <w:szCs w:val="32"/>
+        </w:rPr>
+      </w:pPr>
+      <w:r>
+        <w:rPr>
+          <w:b/>
+          <w:bCs/>
+          <w:sz w:val="32"/>
+          <w:szCs w:val="32"/>
+          <w:u w:val="single"/>
+        </w:rPr>
+        <w:t>Estado Civil:</w:t>
+      </w:r>
+    </w:p>
+    <w:p>
+      <w:pPr>
+        <w:spacing w:after="0"/>
+        <w:ind w:left="708"/>
+      </w:pPr>
+      <w:r>
+        <w:t>-Se crea Panel Ingreso</w:t>
+      </w:r>
+    </w:p>
+    <w:p>
+      <w:pPr>
+        <w:spacing w:after="0"/>
+        <w:ind w:left="708"/>
+      </w:pPr>
+      <w:r>
+        <w:t>-Se crea Panel Mostrar</w:t>
+      </w:r>
+    </w:p>
+    <w:p>
+      <w:pPr>
+        <w:spacing w:after="0"/>
+        <w:ind w:left="708"/>
+      </w:pPr>
+      <w:r>
+        <w:t xml:space="preserve">-Se corrige posición de </w:t>
+      </w:r>
+      <w:proofErr w:type="spellStart"/>
+      <w:r>
+        <w:t>labels</w:t>
+      </w:r>
+      <w:proofErr w:type="spellEnd"/>
+      <w:r>
+        <w:t>, inputs y botones</w:t>
+      </w:r>
+      <w:r>
+        <w:tab/>
+      </w:r>
+    </w:p>
+    <w:p>
+      <w:pPr>
+        <w:spacing w:after="0"/>
+        <w:jc w:val="center"/>
+        <w:rPr>
+          <w:b/>
+          <w:bCs/>
+          <w:sz w:val="32"/>
+          <w:szCs w:val="32"/>
+          <w:u w:val="single"/>
+        </w:rPr>
+      </w:pPr>
+      <w:r>
+        <w:rPr>
+          <w:b/>
+          <w:bCs/>
+          <w:sz w:val="32"/>
+          <w:szCs w:val="32"/>
+          <w:u w:val="single"/>
+        </w:rPr>
+        <w:lastRenderedPageBreak/>
+        <w:t>Propie</w:t>
+      </w:r>
+      <w:r>
+        <w:rPr>
+          <w:b/>
+          <w:bCs/>
+          <w:sz w:val="32"/>
+          <w:szCs w:val="32"/>
+          <w:u w:val="single"/>
+        </w:rPr>
+        <w:t>dad</w:t>
+      </w:r>
+      <w:r>
+        <w:rPr>
+          <w:b/>
+          <w:bCs/>
+          <w:sz w:val="32"/>
+          <w:szCs w:val="32"/>
+          <w:u w:val="single"/>
+        </w:rPr>
+        <w:t>:</w:t>
+      </w:r>
+    </w:p>
+    <w:p>
+      <w:pPr>
+        <w:spacing w:after="0"/>
+        <w:ind w:left="708"/>
+      </w:pPr>
+      <w:r>
+        <w:t>-Se crea Panel Ingreso</w:t>
+      </w:r>
+    </w:p>
+    <w:p>
+      <w:pPr>
+        <w:spacing w:after="0"/>
+        <w:ind w:left="708"/>
+      </w:pPr>
+      <w:r>
+        <w:t>-Se crea Panel Mostrar</w:t>
+      </w:r>
+    </w:p>
+    <w:p>
+      <w:pPr>
+        <w:spacing w:after="0"/>
+        <w:ind w:left="708"/>
+      </w:pPr>
+      <w:r>
+        <w:t xml:space="preserve">-Se corrige posición de </w:t>
+      </w:r>
+      <w:proofErr w:type="spellStart"/>
+      <w:r>
+        <w:t>labels</w:t>
+      </w:r>
+      <w:proofErr w:type="spellEnd"/>
+      <w:r>
+        <w:t>, inputs y botones</w:t>
+      </w:r>
+    </w:p>
+    <w:p>
+      <w:pPr>
+        <w:spacing w:after="0"/>
+        <w:jc w:val="center"/>
+        <w:rPr>
+          <w:b/>
+          <w:bCs/>
+          <w:sz w:val="32"/>
+          <w:szCs w:val="32"/>
+          <w:u w:val="single"/>
+        </w:rPr>
+      </w:pPr>
+    </w:p>
+    <w:p>
+      <w:pPr>
+        <w:spacing w:after="0"/>
+        <w:jc w:val="center"/>
+        <w:rPr>
+          <w:b/>
+          <w:bCs/>
+          <w:sz w:val="32"/>
+          <w:szCs w:val="32"/>
+          <w:u w:val="single"/>
+        </w:rPr>
+      </w:pPr>
+      <w:r>
+        <w:rPr>
+          <w:b/>
+          <w:bCs/>
+          <w:sz w:val="32"/>
+          <w:szCs w:val="32"/>
+          <w:u w:val="single"/>
+        </w:rPr>
+        <w:t>Propietario:</w:t>
+      </w:r>
+    </w:p>
+    <w:p>
+      <w:pPr>
+        <w:spacing w:after="0"/>
+        <w:ind w:left="708"/>
+      </w:pPr>
+      <w:r>
+        <w:t>-Se crea Panel Ingreso</w:t>
+      </w:r>
+    </w:p>
+    <w:p>
+      <w:pPr>
+        <w:spacing w:after="0"/>
+        <w:ind w:left="708"/>
+      </w:pPr>
+      <w:r>
+        <w:t>-Se crea Panel Mostrar</w:t>
+      </w:r>
+    </w:p>
+    <w:p>
+      <w:pPr>
+        <w:spacing w:after="0"/>
+        <w:ind w:left="708"/>
+      </w:pPr>
+      <w:r>
+        <w:t xml:space="preserve">-Se corrige posición de </w:t>
+      </w:r>
+      <w:proofErr w:type="spellStart"/>
+      <w:r>
+        <w:t>labels</w:t>
+      </w:r>
+      <w:proofErr w:type="spellEnd"/>
+      <w:r>
+        <w:t>, inputs y botones</w:t>
+      </w:r>
+    </w:p>
+    <w:p>
+      <w:pPr>
+        <w:spacing w:after="0"/>
+        <w:ind w:left="708"/>
+      </w:pPr>
+      <w:r>
+        <w:tab/>
+      </w:r>
+      <w:r>
+        <w:tab/>
+      </w:r>
+    </w:p>
+    <w:p>
+      <w:pPr>
+        <w:spacing w:after="0"/>
+        <w:jc w:val="center"/>
+        <w:rPr>
+          <w:sz w:val="32"/>
+          <w:szCs w:val="32"/>
+        </w:rPr>
+      </w:pPr>
+      <w:r>
+        <w:rPr>
+          <w:b/>
+          <w:bCs/>
+          <w:sz w:val="32"/>
+          <w:szCs w:val="32"/>
+          <w:u w:val="single"/>
+        </w:rPr>
+        <w:t>Propiedad Arrendada:</w:t>
+      </w:r>
+    </w:p>
+    <w:p>
+      <w:pPr>
+        <w:spacing w:after="0"/>
+        <w:ind w:left="708"/>
+      </w:pPr>
+      <w:r>
+        <w:t>-Se crea Panel Ingreso</w:t>
+      </w:r>
+    </w:p>
+    <w:p>
+      <w:pPr>
+        <w:spacing w:after="0"/>
+        <w:ind w:left="708"/>
+      </w:pPr>
+      <w:r>
+        <w:t>-Se crea Panel Mostrar</w:t>
+      </w:r>
+    </w:p>
+    <w:p>
+      <w:pPr>
+        <w:spacing w:after="0"/>
+        <w:ind w:left="708"/>
+      </w:pPr>
+      <w:r>
+        <w:t xml:space="preserve">-Se corrige posición de </w:t>
+      </w:r>
+      <w:proofErr w:type="spellStart"/>
+      <w:r>
+        <w:t>labels</w:t>
+      </w:r>
+      <w:proofErr w:type="spellEnd"/>
+      <w:r>
+        <w:t>, inputs y botones</w:t>
+      </w:r>
+    </w:p>
+    <w:p>
+      <w:pPr>
+        <w:spacing w:after="0"/>
+      </w:pPr>
+    </w:p>
+    <w:p>
+      <w:pPr>
+        <w:spacing w:after="0"/>
+      </w:pPr>
+    </w:p>
+    <w:p>
+      <w:pPr>
+        <w:spacing w:after="0"/>
+        <w:jc w:val="center"/>
+        <w:rPr>
+          <w:b/>
+          <w:bCs/>
+          <w:sz w:val="32"/>
+          <w:szCs w:val="32"/>
+          <w:u w:val="single"/>
+        </w:rPr>
+      </w:pPr>
+      <w:r>
+        <w:rPr>
+          <w:b/>
+          <w:bCs/>
+          <w:sz w:val="32"/>
+          <w:szCs w:val="32"/>
+          <w:u w:val="single"/>
+        </w:rPr>
+        <w:t>Tipo Propiedad:</w:t>
+      </w:r>
+    </w:p>
+    <w:p>
+      <w:pPr>
+        <w:spacing w:after="0"/>
+        <w:ind w:left="708"/>
+      </w:pPr>
+      <w:r>
+        <w:t>-Se crea Panel Ingreso</w:t>
+      </w:r>
+    </w:p>
+    <w:p>
+      <w:pPr>
+        <w:spacing w:after="0"/>
+        <w:ind w:left="708"/>
+      </w:pPr>
+      <w:r>
+        <w:t>-Se crea Panel Mostrar</w:t>
+      </w:r>
+    </w:p>
+    <w:p>
+      <w:pPr>
+        <w:spacing w:after="0"/>
+        <w:ind w:left="708"/>
+      </w:pPr>
+      <w:r>
+        <w:t xml:space="preserve">-Se corrige posición de </w:t>
+      </w:r>
+      <w:proofErr w:type="spellStart"/>
+      <w:r>
+        <w:t>labels</w:t>
+      </w:r>
+      <w:proofErr w:type="spellEnd"/>
+      <w:r>
+        <w:t>, inputs y botones</w:t>
+      </w:r>
+    </w:p>
+    <w:p>
+      <w:pPr>
+        <w:spacing w:after="0"/>
+        <w:ind w:left="708"/>
+        <w:rPr>
+          <w:b/>
+          <w:bCs/>
+          <w:u w:val="single"/>
+        </w:rPr>
+      </w:pPr>
+      <w:r>
+        <w:rPr>
+          <w:b/>
+          <w:bCs/>
+        </w:rPr>
+        <w:tab/>
+      </w:r>
+    </w:p>
+    <w:p>
+      <w:pPr>
+        <w:spacing w:after="0"/>
+        <w:jc w:val="center"/>
+        <w:rPr>
+          <w:b/>
+          <w:bCs/>
+          <w:u w:val="single"/>
+        </w:rPr>
+      </w:pPr>
+      <w:r>
+        <w:rPr>
+          <w:b/>
+          <w:bCs/>
+          <w:u w:val="single"/>
+        </w:rPr>
+        <w:t>Falta por Modificar:</w:t>
+      </w:r>
+    </w:p>
+    <w:p>
+      <w:pPr>
+        <w:spacing w:after="0"/>
+      </w:pPr>
+      <w:r>
+        <w:rPr>
+          <w:sz w:val="32"/>
+          <w:szCs w:val="32"/>
+        </w:rPr>
+        <w:tab/>
+      </w:r>
+      <w:r>
+        <w:t>-Se debe mejorar la visualización de los paneles para una mejor experiencia de usuario</w:t>
+      </w:r>
+    </w:p>
+    <w:p>
+      <w:pPr>
+        <w:spacing w:after="0"/>
+      </w:pPr>
+      <w:r>
+        <w:tab/>
+        <w:t>-Se debe Organizar y definir que botones base se establecerán de forma definitiva.</w:t>
+      </w:r>
+    </w:p>
+    <w:p>
+      <w:pPr>
+        <w:spacing w:after="0"/>
+        <w:ind w:left="708"/>
+      </w:pPr>
+      <w:r>
+        <w:t>-Avanzar en creación de métodos que mejoren la visualidad, programación y el funcionamiento del programa de forma óptima.</w:t>
+      </w:r>
+    </w:p>
+    <w:p>
+      <w:pPr>
+        <w:spacing w:after="0"/>
+        <w:ind w:left="708"/>
+      </w:pPr>
+      <w:r>
+        <w:t xml:space="preserve">-Averiguar el uso de </w:t>
+      </w:r>
+      <w:proofErr w:type="spellStart"/>
+      <w:r>
+        <w:t>scroll</w:t>
+      </w:r>
+      <w:proofErr w:type="spellEnd"/>
+      <w:r>
+        <w:t>.</w:t>
+      </w:r>
+    </w:p>
+    <w:p>
+      <w:pPr>
+        <w:spacing w:after="0"/>
+        <w:ind w:left="708"/>
+        <w:rPr>
+          <w:u w:val="single"/>
+        </w:rPr>
+      </w:pPr>
+      <w:r>
+        <w:t>-buscar logos que mejoren la visual del programa</w:t>
+      </w:r>
+    </w:p>
+    <w:p>
+      <w:pPr>
+        <w:spacing w:after="0"/>
+        <w:ind w:left="708"/>
+        <w:rPr>
+          <w:u w:val="single"/>
+        </w:rPr>
+      </w:pPr>
+      <w:r>
+        <w:t>-</w:t>
+      </w:r>
+      <w:proofErr w:type="spellStart"/>
+      <w:r>
+        <w:t>LimpiarCodigo</w:t>
+      </w:r>
+      <w:proofErr w:type="spellEnd"/>
+    </w:p>
+    <w:p>
+      <w:pPr>
+        <w:spacing w:after="0"/>
+        <w:ind w:firstLine="708"/>
+      </w:pPr>
+      <w:r>
+        <w:t>-</w:t>
+      </w:r>
+      <w:r>
+        <w:t xml:space="preserve">Ortografía en </w:t>
+      </w:r>
+      <w:r>
+        <w:t>todas las ventanas</w:t>
+      </w:r>
+    </w:p>
+    <w:p>
+      <w:pPr>
+        <w:spacing w:after="0"/>
+        <w:ind w:left="708"/>
+      </w:pPr>
+      <w:r>
+        <w:t>-Control de Errores para ingreso de datos (Validación de datos).</w:t>
+      </w:r>
+    </w:p>
+    <w:p>
+      <w:pPr>
+        <w:spacing w:after="0"/>
+        <w:ind w:left="708"/>
+      </w:pPr>
+      <w:r>
+        <w:t xml:space="preserve">-Cargar datos en tabla cuando se abre </w:t>
+      </w:r>
+      <w:r>
+        <w:t>una</w:t>
+      </w:r>
+      <w:r>
+        <w:t xml:space="preserve"> ventana.</w:t>
+      </w:r>
+    </w:p>
+    <w:p>
+      <w:pPr>
+        <w:spacing w:after="0"/>
+        <w:ind w:left="708"/>
+      </w:pPr>
+      <w:r>
+        <w:t>-Controlar Duplicidad de Información en base de datos.</w:t>
+      </w:r>
+    </w:p>
+    <w:p>
+      <w:pPr>
+        <w:spacing w:after="0"/>
+        <w:ind w:left="708"/>
+      </w:pPr>
+      <w:r>
+        <w:t>-Controlar ingresos de datos vacíos</w:t>
+      </w:r>
+    </w:p>
+    <w:p>
+      <w:pPr>
+        <w:spacing w:after="0"/>
+        <w:ind w:left="708"/>
+      </w:pPr>
+      <w:r>
+        <w:t>-</w:t>
+      </w:r>
+      <w:proofErr w:type="spellStart"/>
+      <w:r>
+        <w:t>PlaceHolder</w:t>
+      </w:r>
+      <w:proofErr w:type="spellEnd"/>
+      <w:r>
+        <w:t xml:space="preserve"> de todos los campos.</w:t>
+      </w:r>
+    </w:p>
+    <w:p>
+      <w:pPr>
+        <w:spacing w:after="0"/>
+        <w:ind w:left="708"/>
+      </w:pPr>
+      <w:r>
+        <w:t>-Crear Métodos para uso general.</w:t>
+      </w:r>
+    </w:p>
+    <w:p>
+      <w:pPr>
+        <w:spacing w:after="0"/>
+        <w:ind w:left="708"/>
+      </w:pPr>
+      <w:r>
+        <w:t>-Búsquedas por cada campo de cada tabla.</w:t>
+      </w:r>
+    </w:p>
+    <w:p>
+      <w:pPr>
+        <w:spacing w:after="0"/>
+        <w:ind w:left="708"/>
+      </w:pPr>
+      <w:r>
+        <w:t>Otros según se avance en el desarrollo del programa.</w:t>
+      </w:r>
+    </w:p>
+    <w:p>
+      <w:pPr>
+        <w:spacing w:after="0"/>
+        <w:rPr>
+          <w:sz w:val="32"/>
+          <w:szCs w:val="32"/>
+        </w:rPr>
+      </w:pPr>
+    </w:p>
+    <w:p>
+      <w:pPr>
+        <w:spacing w:after="0"/>
+        <w:jc w:val="center"/>
+        <w:rPr>
+          <w:b/>
+          <w:bCs/>
+          <w:sz w:val="32"/>
+          <w:szCs w:val="32"/>
+        </w:rPr>
+      </w:pPr>
+    </w:p>
+    <w:p>
+      <w:pPr>
+        <w:spacing w:after="0"/>
+        <w:jc w:val="center"/>
+        <w:rPr>
+          <w:b/>
+          <w:bCs/>
+          <w:sz w:val="32"/>
+          <w:szCs w:val="32"/>
+        </w:rPr>
+      </w:pPr>
+    </w:p>
+    <w:p>
+      <w:pPr>
+        <w:spacing w:after="0"/>
+        <w:jc w:val="center"/>
+        <w:rPr>
+          <w:b/>
+          <w:bCs/>
+          <w:sz w:val="32"/>
+          <w:szCs w:val="32"/>
+        </w:rPr>
+      </w:pPr>
+      <w:r>
+        <w:rPr>
+          <w:b/>
+          <w:bCs/>
+          <w:sz w:val="32"/>
+          <w:szCs w:val="32"/>
+        </w:rPr>
+        <w:lastRenderedPageBreak/>
+        <w:t>Revisión</w:t>
+      </w:r>
+      <w:r>
+        <w:rPr>
+          <w:b/>
+          <w:bCs/>
+          <w:sz w:val="32"/>
+          <w:szCs w:val="32"/>
+        </w:rPr>
+        <w:t xml:space="preserve"> y Correcciones</w:t>
+      </w:r>
+      <w:r>
+        <w:rPr>
+          <w:b/>
+          <w:bCs/>
+          <w:sz w:val="32"/>
+          <w:szCs w:val="32"/>
+        </w:rPr>
+        <w:t xml:space="preserve"> semana del 28/8/2023 al 03/09/2023</w:t>
+      </w:r>
+      <w:r>
+        <w:rPr>
+          <w:b/>
+          <w:bCs/>
+          <w:sz w:val="32"/>
+          <w:szCs w:val="32"/>
+        </w:rPr>
+        <w:t>:</w:t>
+      </w:r>
+    </w:p>
+    <w:p>
+      <w:pPr>
+        <w:spacing w:after="0"/>
+        <w:jc w:val="center"/>
+        <w:rPr>
+          <w:b/>
+          <w:bCs/>
+          <w:sz w:val="32"/>
+          <w:szCs w:val="32"/>
+          <w:u w:val="single"/>
+        </w:rPr>
+      </w:pPr>
+      <w:r>
+        <w:rPr>
+          <w:b/>
+          <w:bCs/>
+          <w:sz w:val="32"/>
+          <w:szCs w:val="32"/>
+          <w:u w:val="single"/>
+        </w:rPr>
+        <w:t xml:space="preserve">Script de base de Datos para </w:t>
+      </w:r>
+      <w:proofErr w:type="spellStart"/>
+      <w:r>
+        <w:rPr>
+          <w:b/>
+          <w:bCs/>
+          <w:sz w:val="32"/>
+          <w:szCs w:val="32"/>
+          <w:u w:val="single"/>
+        </w:rPr>
+        <w:t>phpMyAdmin</w:t>
+      </w:r>
+      <w:proofErr w:type="spellEnd"/>
+      <w:r>
+        <w:rPr>
+          <w:b/>
+          <w:bCs/>
+          <w:sz w:val="32"/>
+          <w:szCs w:val="32"/>
+          <w:u w:val="single"/>
+        </w:rPr>
+        <w:t>:</w:t>
       </w:r>
     </w:p>
     <w:p>
@@ -88,7 +1449,15 @@
       </w:pPr>
       <w:r>
         <w:tab/>
-        <w:t>-se crea Nueva secuencia para Id_estcivil en tabla secuencia</w:t>
+        <w:t xml:space="preserve">-se crea Nueva secuencia para </w:t>
+      </w:r>
+      <w:proofErr w:type="spellStart"/>
+      <w:r>
+        <w:t>Id_estcivil</w:t>
+      </w:r>
+      <w:proofErr w:type="spellEnd"/>
+      <w:r>
+        <w:t xml:space="preserve"> en tabla secuencia</w:t>
       </w:r>
     </w:p>
     <w:p>
@@ -97,8 +1466,37 @@
         <w:ind w:firstLine="708"/>
       </w:pPr>
       <w:r>
-        <w:t>-se crea trigger autoincrementable para id_estcivil de tabla estado_civil</w:t>
-      </w:r>
+        <w:t xml:space="preserve">-se crea </w:t>
+      </w:r>
+      <w:proofErr w:type="spellStart"/>
+      <w:r>
+        <w:t>trigger</w:t>
+      </w:r>
+      <w:proofErr w:type="spellEnd"/>
+      <w:r>
+        <w:t xml:space="preserve"> </w:t>
+      </w:r>
+      <w:proofErr w:type="spellStart"/>
+      <w:r>
+        <w:t>autoincrementable</w:t>
+      </w:r>
+      <w:proofErr w:type="spellEnd"/>
+      <w:r>
+        <w:t xml:space="preserve"> para </w:t>
+      </w:r>
+      <w:proofErr w:type="spellStart"/>
+      <w:r>
+        <w:t>id_estcivil</w:t>
+      </w:r>
+      <w:proofErr w:type="spellEnd"/>
+      <w:r>
+        <w:t xml:space="preserve"> de tabla </w:t>
+      </w:r>
+      <w:proofErr w:type="spellStart"/>
+      <w:r>
+        <w:t>estado_civil</w:t>
+      </w:r>
+      <w:proofErr w:type="spellEnd"/>
     </w:p>
     <w:p>
       <w:pPr>
@@ -106,7 +1504,15 @@
         <w:ind w:firstLine="708"/>
       </w:pPr>
       <w:r>
-        <w:t>-Se crea Nueva secuencia para nro_propiedad en tabla secuencia</w:t>
+        <w:t xml:space="preserve">-Se crea Nueva secuencia para </w:t>
+      </w:r>
+      <w:proofErr w:type="spellStart"/>
+      <w:r>
+        <w:t>nro_propiedad</w:t>
+      </w:r>
+      <w:proofErr w:type="spellEnd"/>
+      <w:r>
+        <w:t xml:space="preserve"> en tabla secuencia</w:t>
       </w:r>
     </w:p>
     <w:p>
@@ -115,16 +1521,60 @@
         <w:ind w:firstLine="708"/>
       </w:pPr>
       <w:r>
-        <w:t>-se crea trigger autoincrementable para nro_propiedad de tabla propiedad</w:t>
-      </w:r>
-    </w:p>
-    <w:p>
-      <w:pPr>
-        <w:spacing w:after="0"/>
-        <w:ind w:left="708"/>
-      </w:pPr>
-      <w:r>
-        <w:t>-se modifica todos los insert necesarios para activación de trigger de au</w:t>
+        <w:t xml:space="preserve">-se crea </w:t>
+      </w:r>
+      <w:proofErr w:type="spellStart"/>
+      <w:r>
+        <w:t>trigger</w:t>
+      </w:r>
+      <w:proofErr w:type="spellEnd"/>
+      <w:r>
+        <w:t xml:space="preserve"> </w:t>
+      </w:r>
+      <w:proofErr w:type="spellStart"/>
+      <w:r>
+        <w:t>autoincrementable</w:t>
+      </w:r>
+      <w:proofErr w:type="spellEnd"/>
+      <w:r>
+        <w:t xml:space="preserve"> para </w:t>
+      </w:r>
+      <w:proofErr w:type="spellStart"/>
+      <w:r>
+        <w:t>nro_propiedad</w:t>
+      </w:r>
+      <w:proofErr w:type="spellEnd"/>
+      <w:r>
+        <w:t xml:space="preserve"> de tabla propiedad</w:t>
+      </w:r>
+    </w:p>
+    <w:p>
+      <w:pPr>
+        <w:spacing w:after="0"/>
+        <w:ind w:left="708"/>
+      </w:pPr>
+      <w:r>
+        <w:t xml:space="preserve">-se modifica todos los </w:t>
+      </w:r>
+      <w:proofErr w:type="spellStart"/>
+      <w:r>
+        <w:t>insert</w:t>
+      </w:r>
+      <w:proofErr w:type="spellEnd"/>
+      <w:r>
+        <w:t xml:space="preserve"> necesarios para activación de </w:t>
+      </w:r>
+      <w:proofErr w:type="spellStart"/>
+      <w:r>
+        <w:t>trigger</w:t>
+      </w:r>
+      <w:proofErr w:type="spellEnd"/>
+      <w:r>
+        <w:t xml:space="preserve"> de </w:t>
+      </w:r>
+      <w:proofErr w:type="spellStart"/>
+      <w:r>
+        <w:t>au</w:t>
       </w:r>
       <w:r>
         <w:t>t</w:t>
@@ -132,6 +1582,7 @@
       <w:r>
         <w:t>oincrementos</w:t>
       </w:r>
+      <w:proofErr w:type="spellEnd"/>
       <w:r>
         <w:t xml:space="preserve"> en tabla propiedad</w:t>
       </w:r>
@@ -185,6 +1636,7 @@
           <w:u w:val="single"/>
         </w:rPr>
       </w:pPr>
+      <w:proofErr w:type="spellStart"/>
       <w:r>
         <w:rPr>
           <w:b/>
@@ -207,7 +1659,16 @@
           <w:bCs/>
           <w:u w:val="single"/>
         </w:rPr>
-        <w:t>ncipal:</w:t>
+        <w:t>ncipal</w:t>
+      </w:r>
+      <w:proofErr w:type="spellEnd"/>
+      <w:r>
+        <w:rPr>
+          <w:b/>
+          <w:bCs/>
+          <w:u w:val="single"/>
+        </w:rPr>
+        <w:t>:</w:t>
       </w:r>
     </w:p>
     <w:p>
@@ -255,7 +1716,15 @@
         <w:ind w:left="708" w:firstLine="708"/>
       </w:pPr>
       <w:r>
-        <w:t>-Se arregla botón “ver/Modificar PropiedadArrendada”</w:t>
+        <w:t xml:space="preserve">-Se arregla botón “ver/Modificar </w:t>
+      </w:r>
+      <w:proofErr w:type="spellStart"/>
+      <w:r>
+        <w:t>PropiedadArrendada</w:t>
+      </w:r>
+      <w:proofErr w:type="spellEnd"/>
+      <w:r>
+        <w:t>”</w:t>
       </w:r>
     </w:p>
     <w:p>
@@ -273,7 +1742,15 @@
         <w:ind w:left="708" w:firstLine="708"/>
       </w:pPr>
       <w:r>
-        <w:t>-Se arregla botón “ver/Modificar TipoPropiedad”</w:t>
+        <w:t xml:space="preserve">-Se arregla botón “ver/Modificar </w:t>
+      </w:r>
+      <w:proofErr w:type="spellStart"/>
+      <w:r>
+        <w:t>TipoPropiedad</w:t>
+      </w:r>
+      <w:proofErr w:type="spellEnd"/>
+      <w:r>
+        <w:t>”</w:t>
       </w:r>
     </w:p>
     <w:p>
@@ -347,7 +1824,25 @@
           <w:bCs/>
           <w:u w:val="single"/>
         </w:rPr>
-        <w:t>-CategoriaEmpleadoDao (CRUD).</w:t>
+        <w:t>-</w:t>
+      </w:r>
+      <w:proofErr w:type="spellStart"/>
+      <w:r>
+        <w:rPr>
+          <w:b/>
+          <w:bCs/>
+          <w:u w:val="single"/>
+        </w:rPr>
+        <w:t>CategoriaEmpleadoDao</w:t>
+      </w:r>
+      <w:proofErr w:type="spellEnd"/>
+      <w:r>
+        <w:rPr>
+          <w:b/>
+          <w:bCs/>
+          <w:u w:val="single"/>
+        </w:rPr>
+        <w:t xml:space="preserve"> (CRUD).</w:t>
       </w:r>
     </w:p>
     <w:p>
@@ -376,7 +1871,16 @@
           <w:bCs/>
           <w:u w:val="single"/>
         </w:rPr>
-        <w:t>-V</w:t>
+        <w:t>-</w:t>
+      </w:r>
+      <w:proofErr w:type="spellStart"/>
+      <w:r>
+        <w:rPr>
+          <w:b/>
+          <w:bCs/>
+          <w:u w:val="single"/>
+        </w:rPr>
+        <w:t>V</w:t>
       </w:r>
       <w:r>
         <w:rPr>
@@ -392,7 +1896,16 @@
           <w:bCs/>
           <w:u w:val="single"/>
         </w:rPr>
-        <w:t>CategoriaEmpleado.</w:t>
+        <w:t>CategoriaEmpleado</w:t>
+      </w:r>
+      <w:proofErr w:type="spellEnd"/>
+      <w:r>
+        <w:rPr>
+          <w:b/>
+          <w:bCs/>
+          <w:u w:val="single"/>
+        </w:rPr>
+        <w:t>.</w:t>
       </w:r>
     </w:p>
     <w:p>
@@ -401,7 +1914,11 @@
         <w:ind w:left="1416"/>
       </w:pPr>
       <w:r>
-        <w:t>-Se agrega método “btnMo</w:t>
+        <w:t>-Se agrega método “</w:t>
+      </w:r>
+      <w:proofErr w:type="spellStart"/>
+      <w:r>
+        <w:t>btnMo</w:t>
       </w:r>
       <w:r>
         <w:t>strar</w:t>
@@ -413,7 +1930,19 @@
         <w:t>s</w:t>
       </w:r>
       <w:r>
-        <w:t>Empleado.doClick()” en botón “btnEliminarCategotiaEmpleado”.</w:t>
+        <w:t>Empleado.doClick</w:t>
+      </w:r>
+      <w:proofErr w:type="spellEnd"/>
+      <w:r>
+        <w:t>()” en botón “</w:t>
+      </w:r>
+      <w:proofErr w:type="spellStart"/>
+      <w:r>
+        <w:t>btnEliminarCategotiaEmpleado</w:t>
+      </w:r>
+      <w:proofErr w:type="spellEnd"/>
+      <w:r>
+        <w:t>”.</w:t>
       </w:r>
     </w:p>
     <w:p>
@@ -428,7 +1957,15 @@
         <w:t>Categoría</w:t>
       </w:r>
       <w:r>
-        <w:t xml:space="preserve"> Empleado”, para acceder a “VentanaIngresarCategoria”</w:t>
+        <w:t xml:space="preserve"> Empleado”, para acceder a “</w:t>
+      </w:r>
+      <w:proofErr w:type="spellStart"/>
+      <w:r>
+        <w:t>VentanaIngresarCategoria</w:t>
+      </w:r>
+      <w:proofErr w:type="spellEnd"/>
+      <w:r>
+        <w:t>”</w:t>
       </w:r>
       <w:r>
         <w:t>.</w:t>
@@ -440,7 +1977,15 @@
         <w:ind w:left="1416"/>
       </w:pPr>
       <w:r>
-        <w:t>-Se agrega método “abrirVentana”</w:t>
+        <w:t>-Se agrega método “</w:t>
+      </w:r>
+      <w:proofErr w:type="spellStart"/>
+      <w:r>
+        <w:t>abrirVentana</w:t>
+      </w:r>
+      <w:proofErr w:type="spellEnd"/>
+      <w:r>
+        <w:t>”</w:t>
       </w:r>
     </w:p>
     <w:p>
@@ -486,13 +2031,23 @@
       <w:r>
         <w:tab/>
       </w:r>
-      <w:r>
-        <w:rPr>
-          <w:b/>
-          <w:bCs/>
-          <w:u w:val="single"/>
-        </w:rPr>
-        <w:t>VentanaMostrarCliente:</w:t>
+      <w:proofErr w:type="spellStart"/>
+      <w:r>
+        <w:rPr>
+          <w:b/>
+          <w:bCs/>
+          <w:u w:val="single"/>
+        </w:rPr>
+        <w:t>VentanaMostrarCliente</w:t>
+      </w:r>
+      <w:proofErr w:type="spellEnd"/>
+      <w:r>
+        <w:rPr>
+          <w:b/>
+          <w:bCs/>
+          <w:u w:val="single"/>
+        </w:rPr>
+        <w:t>:</w:t>
       </w:r>
     </w:p>
     <w:p>
@@ -562,11 +2117,16 @@
       </w:r>
       <w:r>
         <w:tab/>
-        <w:t>-Se corrige ventana de dialogo en “btnMostrarTodosLos</w:t>
+        <w:t>-Se corrige ventana de dialogo en “</w:t>
+      </w:r>
+      <w:proofErr w:type="spellStart"/>
+      <w:r>
+        <w:t>btnMostrarTodosLos</w:t>
       </w:r>
       <w:r>
         <w:t>Clientes</w:t>
       </w:r>
+      <w:proofErr w:type="spellEnd"/>
       <w:r>
         <w:t>”</w:t>
       </w:r>
@@ -577,10 +2137,26 @@
         <w:ind w:left="1416"/>
       </w:pPr>
       <w:r>
-        <w:t>-Se agrega método btnMostrarTodosLosClientes.doClick()</w:t>
-      </w:r>
-      <w:r>
-        <w:t xml:space="preserve"> en botón “btnEliminarCliente”</w:t>
+        <w:t xml:space="preserve">-Se agrega método </w:t>
+      </w:r>
+      <w:proofErr w:type="spellStart"/>
+      <w:r>
+        <w:t>btnMostrarTodosLosClientes.doClick</w:t>
+      </w:r>
+      <w:proofErr w:type="spellEnd"/>
+      <w:r>
+        <w:t>()</w:t>
+      </w:r>
+      <w:r>
+        <w:t xml:space="preserve"> en botón “</w:t>
+      </w:r>
+      <w:proofErr w:type="spellStart"/>
+      <w:r>
+        <w:t>btnEliminarCliente</w:t>
+      </w:r>
+      <w:proofErr w:type="spellEnd"/>
+      <w:r>
+        <w:t>”</w:t>
       </w:r>
       <w:r>
         <w:t>;</w:t>
@@ -592,7 +2168,15 @@
         <w:ind w:left="1416"/>
       </w:pPr>
       <w:r>
-        <w:t>-Se agrega método “abrirVentana”</w:t>
+        <w:t>-Se agrega método “</w:t>
+      </w:r>
+      <w:proofErr w:type="spellStart"/>
+      <w:r>
+        <w:t>abrirVentana</w:t>
+      </w:r>
+      <w:proofErr w:type="spellEnd"/>
+      <w:r>
+        <w:t>”</w:t>
       </w:r>
     </w:p>
     <w:p>
@@ -602,7 +2186,15 @@
       </w:pPr>
       <w:r>
         <w:lastRenderedPageBreak/>
-        <w:t>-Se agrega método “limpiarTabla()”</w:t>
+        <w:t>-Se agrega método “</w:t>
+      </w:r>
+      <w:proofErr w:type="spellStart"/>
+      <w:r>
+        <w:t>limpiarTabla</w:t>
+      </w:r>
+      <w:proofErr w:type="spellEnd"/>
+      <w:r>
+        <w:t>()”</w:t>
       </w:r>
     </w:p>
     <w:p>
@@ -611,16 +2203,25 @@
         <w:ind w:left="1416"/>
       </w:pPr>
       <w:r>
-        <w:t>-Se corrige las primeras cuatro filas vacías en tabla “tablaTodosLosEmpleados”</w:t>
-      </w:r>
-    </w:p>
-    <w:p>
-      <w:pPr>
-        <w:spacing w:after="0"/>
-      </w:pPr>
-      <w:r>
-        <w:tab/>
-      </w:r>
+        <w:t>-Se corrige las primeras cuatro filas vacías en tabla “</w:t>
+      </w:r>
+      <w:proofErr w:type="spellStart"/>
+      <w:r>
+        <w:t>tablaTodosLosEmpleados</w:t>
+      </w:r>
+      <w:proofErr w:type="spellEnd"/>
+      <w:r>
+        <w:t>”</w:t>
+      </w:r>
+    </w:p>
+    <w:p>
+      <w:pPr>
+        <w:spacing w:after="0"/>
+      </w:pPr>
+      <w:r>
+        <w:tab/>
+      </w:r>
+      <w:proofErr w:type="spellStart"/>
       <w:r>
         <w:rPr>
           <w:b/>
@@ -629,6 +2230,7 @@
         </w:rPr>
         <w:t>ClienteDao</w:t>
       </w:r>
+      <w:proofErr w:type="spellEnd"/>
       <w:r>
         <w:rPr>
           <w:b/>
@@ -717,32 +2319,49 @@
       <w:r>
         <w:tab/>
       </w:r>
-      <w:r>
-        <w:rPr>
-          <w:b/>
-          <w:bCs/>
-          <w:u w:val="single"/>
-        </w:rPr>
-        <w:t>VentanaIngresarComuna:</w:t>
-      </w:r>
-    </w:p>
-    <w:p>
-      <w:pPr>
-        <w:spacing w:after="0"/>
-      </w:pPr>
-      <w:r>
-        <w:tab/>
-      </w:r>
-      <w:r>
-        <w:tab/>
-        <w:t>-Se elimina input y label</w:t>
-      </w:r>
+      <w:proofErr w:type="spellStart"/>
+      <w:r>
+        <w:rPr>
+          <w:b/>
+          <w:bCs/>
+          <w:u w:val="single"/>
+        </w:rPr>
+        <w:t>VentanaIngresarComuna</w:t>
+      </w:r>
+      <w:proofErr w:type="spellEnd"/>
+      <w:r>
+        <w:rPr>
+          <w:b/>
+          <w:bCs/>
+          <w:u w:val="single"/>
+        </w:rPr>
+        <w:t>:</w:t>
+      </w:r>
+    </w:p>
+    <w:p>
+      <w:pPr>
+        <w:spacing w:after="0"/>
+      </w:pPr>
+      <w:r>
+        <w:tab/>
+      </w:r>
+      <w:r>
+        <w:tab/>
+        <w:t xml:space="preserve">-Se elimina input y </w:t>
+      </w:r>
+      <w:proofErr w:type="spellStart"/>
+      <w:r>
+        <w:t>label</w:t>
+      </w:r>
+      <w:proofErr w:type="spellEnd"/>
       <w:r>
         <w:t xml:space="preserve"> “</w:t>
       </w:r>
+      <w:proofErr w:type="spellStart"/>
       <w:r>
         <w:t>id_comuna</w:t>
       </w:r>
+      <w:proofErr w:type="spellEnd"/>
       <w:r>
         <w:t>”</w:t>
       </w:r>
@@ -762,13 +2381,23 @@
       <w:r>
         <w:tab/>
       </w:r>
-      <w:r>
-        <w:rPr>
-          <w:b/>
-          <w:bCs/>
-          <w:u w:val="single"/>
-        </w:rPr>
-        <w:t>VentanaMostrarComuna:</w:t>
+      <w:proofErr w:type="spellStart"/>
+      <w:r>
+        <w:rPr>
+          <w:b/>
+          <w:bCs/>
+          <w:u w:val="single"/>
+        </w:rPr>
+        <w:t>VentanaMostrarComuna</w:t>
+      </w:r>
+      <w:proofErr w:type="spellEnd"/>
+      <w:r>
+        <w:rPr>
+          <w:b/>
+          <w:bCs/>
+          <w:u w:val="single"/>
+        </w:rPr>
+        <w:t>:</w:t>
       </w:r>
     </w:p>
     <w:p>
@@ -777,7 +2406,15 @@
         <w:ind w:left="1416"/>
       </w:pPr>
       <w:r>
-        <w:t>-Se eliminan la aparición de las primeras filas vacías de la tabla “tablaTodasLasComunas”</w:t>
+        <w:t>-Se eliminan la aparición de las primeras filas vacías de la tabla “</w:t>
+      </w:r>
+      <w:proofErr w:type="spellStart"/>
+      <w:r>
+        <w:t>tablaTodasLasComunas</w:t>
+      </w:r>
+      <w:proofErr w:type="spellEnd"/>
+      <w:r>
+        <w:t>”</w:t>
       </w:r>
     </w:p>
     <w:p>
@@ -797,32 +2434,55 @@
       <w:r>
         <w:t>-se agrega el método “</w:t>
       </w:r>
-      <w:r>
-        <w:t>btnMostrarTodasLasComunas.doClick();</w:t>
-      </w:r>
-      <w:r>
-        <w:t>” en botón “btnEliminarComuna”</w:t>
-      </w:r>
-    </w:p>
-    <w:p>
-      <w:pPr>
-        <w:spacing w:after="0"/>
-        <w:rPr>
-          <w:b/>
-          <w:bCs/>
-          <w:u w:val="single"/>
-        </w:rPr>
-      </w:pPr>
-      <w:r>
-        <w:tab/>
-      </w:r>
-      <w:r>
-        <w:rPr>
-          <w:b/>
-          <w:bCs/>
-          <w:u w:val="single"/>
-        </w:rPr>
-        <w:t>ComunaDao:</w:t>
+      <w:proofErr w:type="spellStart"/>
+      <w:r>
+        <w:t>btnMostrarTodasLasComunas.doClick</w:t>
+      </w:r>
+      <w:proofErr w:type="spellEnd"/>
+      <w:r>
+        <w:t>();</w:t>
+      </w:r>
+      <w:r>
+        <w:t>” en botón “</w:t>
+      </w:r>
+      <w:proofErr w:type="spellStart"/>
+      <w:r>
+        <w:t>btnEliminarComuna</w:t>
+      </w:r>
+      <w:proofErr w:type="spellEnd"/>
+      <w:r>
+        <w:t>”</w:t>
+      </w:r>
+    </w:p>
+    <w:p>
+      <w:pPr>
+        <w:spacing w:after="0"/>
+        <w:rPr>
+          <w:b/>
+          <w:bCs/>
+          <w:u w:val="single"/>
+        </w:rPr>
+      </w:pPr>
+      <w:r>
+        <w:tab/>
+      </w:r>
+      <w:proofErr w:type="spellStart"/>
+      <w:r>
+        <w:rPr>
+          <w:b/>
+          <w:bCs/>
+          <w:u w:val="single"/>
+        </w:rPr>
+        <w:t>ComunaDao</w:t>
+      </w:r>
+      <w:proofErr w:type="spellEnd"/>
+      <w:r>
+        <w:rPr>
+          <w:b/>
+          <w:bCs/>
+          <w:u w:val="single"/>
+        </w:rPr>
+        <w:t>:</w:t>
       </w:r>
     </w:p>
     <w:p>
@@ -839,9 +2499,11 @@
       <w:r>
         <w:t>“</w:t>
       </w:r>
+      <w:proofErr w:type="spellStart"/>
       <w:r>
         <w:t>buscarComuna</w:t>
       </w:r>
+      <w:proofErr w:type="spellEnd"/>
       <w:r>
         <w:t>.</w:t>
       </w:r>
@@ -869,8 +2531,13 @@
       <w:r>
         <w:t>“</w:t>
       </w:r>
-      <w:r>
-        <w:t>actualizarComuna.</w:t>
+      <w:proofErr w:type="spellStart"/>
+      <w:r>
+        <w:t>actualizarComuna</w:t>
+      </w:r>
+      <w:proofErr w:type="spellEnd"/>
+      <w:r>
+        <w:t>.</w:t>
       </w:r>
       <w:r>
         <w:t>”</w:t>
@@ -916,6 +2583,7 @@
       <w:r>
         <w:tab/>
       </w:r>
+      <w:proofErr w:type="spellStart"/>
       <w:r>
         <w:rPr>
           <w:b/>
@@ -932,6 +2600,7 @@
         </w:rPr>
         <w:t>Empleado</w:t>
       </w:r>
+      <w:proofErr w:type="spellEnd"/>
       <w:r>
         <w:rPr>
           <w:b/>
@@ -976,31 +2645,62 @@
         <w:ind w:left="1416"/>
       </w:pPr>
       <w:r>
-        <w:t xml:space="preserve">-Se agrega en boton “btneliminarEmpleado()” el método </w:t>
-      </w:r>
-      <w:r>
-        <w:t>btnMostrarTodosLosEmpleados.doClick()</w:t>
-      </w:r>
-    </w:p>
-    <w:p>
-      <w:pPr>
-        <w:spacing w:after="0"/>
-        <w:rPr>
-          <w:b/>
-          <w:bCs/>
-          <w:u w:val="single"/>
-        </w:rPr>
-      </w:pPr>
-      <w:r>
-        <w:tab/>
-      </w:r>
-      <w:r>
-        <w:rPr>
-          <w:b/>
-          <w:bCs/>
-          <w:u w:val="single"/>
-        </w:rPr>
-        <w:t>EmpleadoDao:</w:t>
+        <w:t xml:space="preserve">-Se agrega en </w:t>
+      </w:r>
+      <w:proofErr w:type="spellStart"/>
+      <w:r>
+        <w:t>boton</w:t>
+      </w:r>
+      <w:proofErr w:type="spellEnd"/>
+      <w:r>
+        <w:t xml:space="preserve"> “</w:t>
+      </w:r>
+      <w:proofErr w:type="spellStart"/>
+      <w:r>
+        <w:t>btneliminarEmpleado</w:t>
+      </w:r>
+      <w:proofErr w:type="spellEnd"/>
+      <w:r>
+        <w:t xml:space="preserve">()” el método </w:t>
+      </w:r>
+      <w:proofErr w:type="spellStart"/>
+      <w:r>
+        <w:t>btnMostrarTodosLosEmpleados.doClick</w:t>
+      </w:r>
+      <w:proofErr w:type="spellEnd"/>
+      <w:r>
+        <w:t>()</w:t>
+      </w:r>
+    </w:p>
+    <w:p>
+      <w:pPr>
+        <w:spacing w:after="0"/>
+        <w:rPr>
+          <w:b/>
+          <w:bCs/>
+          <w:u w:val="single"/>
+        </w:rPr>
+      </w:pPr>
+      <w:r>
+        <w:tab/>
+      </w:r>
+      <w:proofErr w:type="spellStart"/>
+      <w:r>
+        <w:rPr>
+          <w:b/>
+          <w:bCs/>
+          <w:u w:val="single"/>
+        </w:rPr>
+        <w:t>EmpleadoDao</w:t>
+      </w:r>
+      <w:proofErr w:type="spellEnd"/>
+      <w:r>
+        <w:rPr>
+          <w:b/>
+          <w:bCs/>
+          <w:u w:val="single"/>
+        </w:rPr>
+        <w:t>:</w:t>
       </w:r>
     </w:p>
     <w:p>
@@ -1017,9 +2717,11 @@
       <w:r>
         <w:t>“</w:t>
       </w:r>
+      <w:proofErr w:type="spellStart"/>
       <w:r>
         <w:t>ingresarEmpleado</w:t>
       </w:r>
+      <w:proofErr w:type="spellEnd"/>
       <w:r>
         <w:t>”.</w:t>
       </w:r>
@@ -1033,31 +2735,55 @@
       </w:r>
       <w:r>
         <w:tab/>
-        <w:t>-Se corrige error en método “todosLosEmpleado”.</w:t>
-      </w:r>
-    </w:p>
-    <w:p>
-      <w:pPr>
-        <w:spacing w:after="0"/>
-      </w:pPr>
-      <w:r>
-        <w:tab/>
-      </w:r>
-      <w:r>
-        <w:tab/>
-        <w:t>-Se corrige error en método “ActualizarEMpleado”.</w:t>
-      </w:r>
-    </w:p>
-    <w:p>
-      <w:pPr>
-        <w:spacing w:after="0"/>
-      </w:pPr>
-      <w:r>
-        <w:tab/>
-      </w:r>
-      <w:r>
-        <w:tab/>
-        <w:t>-se corrige error en método  “buscarEmpleado”.</w:t>
+        <w:t>-Se corrige error en método “</w:t>
+      </w:r>
+      <w:proofErr w:type="spellStart"/>
+      <w:r>
+        <w:t>todosLosEmpleado</w:t>
+      </w:r>
+      <w:proofErr w:type="spellEnd"/>
+      <w:r>
+        <w:t>”.</w:t>
+      </w:r>
+    </w:p>
+    <w:p>
+      <w:pPr>
+        <w:spacing w:after="0"/>
+      </w:pPr>
+      <w:r>
+        <w:tab/>
+      </w:r>
+      <w:r>
+        <w:tab/>
+        <w:t>-Se corrige error en método “</w:t>
+      </w:r>
+      <w:proofErr w:type="spellStart"/>
+      <w:r>
+        <w:t>ActualizarEMpleado</w:t>
+      </w:r>
+      <w:proofErr w:type="spellEnd"/>
+      <w:r>
+        <w:t>”.</w:t>
+      </w:r>
+    </w:p>
+    <w:p>
+      <w:pPr>
+        <w:spacing w:after="0"/>
+      </w:pPr>
+      <w:r>
+        <w:tab/>
+      </w:r>
+      <w:r>
+        <w:tab/>
+        <w:t>-se corrige error en método  “</w:t>
+      </w:r>
+      <w:proofErr w:type="spellStart"/>
+      <w:r>
+        <w:t>buscarEmpleado</w:t>
+      </w:r>
+      <w:proofErr w:type="spellEnd"/>
+      <w:r>
+        <w:t>”.</w:t>
       </w:r>
     </w:p>
     <w:p>
@@ -1097,47 +2823,73 @@
       <w:r>
         <w:tab/>
       </w:r>
-      <w:r>
-        <w:rPr>
-          <w:b/>
-          <w:bCs/>
-          <w:u w:val="single"/>
-        </w:rPr>
-        <w:t>VentanaIngresarEstadoCivil:</w:t>
-      </w:r>
-    </w:p>
-    <w:p>
-      <w:pPr>
-        <w:spacing w:after="0"/>
-      </w:pPr>
-      <w:r>
-        <w:rPr>
-          <w:b/>
-          <w:bCs/>
-        </w:rPr>
-        <w:tab/>
-      </w:r>
-      <w:r>
-        <w:rPr>
-          <w:b/>
-          <w:bCs/>
-        </w:rPr>
-        <w:tab/>
-      </w:r>
-      <w:r>
-        <w:t>-Se elimina label e input “ingreso id estado civil”;</w:t>
-      </w:r>
-    </w:p>
-    <w:p>
-      <w:pPr>
-        <w:spacing w:after="0"/>
-      </w:pPr>
-      <w:r>
-        <w:tab/>
-      </w:r>
-      <w:r>
-        <w:tab/>
-        <w:t>-Se modifica código en “btnGuardarEstadoCivil”</w:t>
+      <w:proofErr w:type="spellStart"/>
+      <w:r>
+        <w:rPr>
+          <w:b/>
+          <w:bCs/>
+          <w:u w:val="single"/>
+        </w:rPr>
+        <w:t>VentanaIngresarEstadoCivil</w:t>
+      </w:r>
+      <w:proofErr w:type="spellEnd"/>
+      <w:r>
+        <w:rPr>
+          <w:b/>
+          <w:bCs/>
+          <w:u w:val="single"/>
+        </w:rPr>
+        <w:t>:</w:t>
+      </w:r>
+    </w:p>
+    <w:p>
+      <w:pPr>
+        <w:spacing w:after="0"/>
+      </w:pPr>
+      <w:r>
+        <w:rPr>
+          <w:b/>
+          <w:bCs/>
+        </w:rPr>
+        <w:tab/>
+      </w:r>
+      <w:r>
+        <w:rPr>
+          <w:b/>
+          <w:bCs/>
+        </w:rPr>
+        <w:tab/>
+      </w:r>
+      <w:r>
+        <w:t xml:space="preserve">-Se elimina </w:t>
+      </w:r>
+      <w:proofErr w:type="spellStart"/>
+      <w:r>
+        <w:t>label</w:t>
+      </w:r>
+      <w:proofErr w:type="spellEnd"/>
+      <w:r>
+        <w:t xml:space="preserve"> e input “ingreso id estado civil”;</w:t>
+      </w:r>
+    </w:p>
+    <w:p>
+      <w:pPr>
+        <w:spacing w:after="0"/>
+      </w:pPr>
+      <w:r>
+        <w:tab/>
+      </w:r>
+      <w:r>
+        <w:tab/>
+        <w:t>-Se modifica código en “</w:t>
+      </w:r>
+      <w:proofErr w:type="spellStart"/>
+      <w:r>
+        <w:t>btnGuardarEstadoCivil</w:t>
+      </w:r>
+      <w:proofErr w:type="spellEnd"/>
+      <w:r>
+        <w:t>”</w:t>
       </w:r>
     </w:p>
     <w:p>
@@ -1167,6 +2919,7 @@
         <w:spacing w:after="0"/>
         <w:ind w:firstLine="708"/>
       </w:pPr>
+      <w:proofErr w:type="spellStart"/>
       <w:r>
         <w:rPr>
           <w:b/>
@@ -1175,6 +2928,7 @@
         </w:rPr>
         <w:t>VentanaMostrarEstadoCivil</w:t>
       </w:r>
+      <w:proofErr w:type="spellEnd"/>
       <w:r>
         <w:t>:</w:t>
       </w:r>
@@ -1188,19 +2942,35 @@
       </w:r>
       <w:r>
         <w:tab/>
-        <w:t>-Se agrega botón “btnIngresarNuevoEstadoCivil”</w:t>
-      </w:r>
-    </w:p>
-    <w:p>
-      <w:pPr>
-        <w:spacing w:after="0"/>
-      </w:pPr>
-      <w:r>
-        <w:tab/>
-      </w:r>
-      <w:r>
-        <w:tab/>
-        <w:t>-Se agrega método “limpiarTabla()”</w:t>
+        <w:t>-Se agrega botón “</w:t>
+      </w:r>
+      <w:proofErr w:type="spellStart"/>
+      <w:r>
+        <w:t>btnIngresarNuevoEstadoCivil</w:t>
+      </w:r>
+      <w:proofErr w:type="spellEnd"/>
+      <w:r>
+        <w:t>”</w:t>
+      </w:r>
+    </w:p>
+    <w:p>
+      <w:pPr>
+        <w:spacing w:after="0"/>
+      </w:pPr>
+      <w:r>
+        <w:tab/>
+      </w:r>
+      <w:r>
+        <w:tab/>
+        <w:t>-Se agrega método “</w:t>
+      </w:r>
+      <w:proofErr w:type="spellStart"/>
+      <w:r>
+        <w:t>limpiarTabla</w:t>
+      </w:r>
+      <w:proofErr w:type="spellEnd"/>
+      <w:r>
+        <w:t>()”</w:t>
       </w:r>
     </w:p>
     <w:p>
@@ -1213,7 +2983,15 @@
       </w:r>
       <w:r>
         <w:tab/>
-        <w:t>-Se agrega método “abrirVentana”</w:t>
+        <w:t>-Se agrega método “</w:t>
+      </w:r>
+      <w:proofErr w:type="spellStart"/>
+      <w:r>
+        <w:t>abrirVentana</w:t>
+      </w:r>
+      <w:proofErr w:type="spellEnd"/>
+      <w:r>
+        <w:t>”</w:t>
       </w:r>
     </w:p>
     <w:p>
@@ -1227,9 +3005,11 @@
         <w:tab/>
         <w:t>-Se corrige código en “</w:t>
       </w:r>
+      <w:proofErr w:type="spellStart"/>
       <w:r>
         <w:t>btnBuscarEstadoCivil</w:t>
       </w:r>
+      <w:proofErr w:type="spellEnd"/>
       <w:r>
         <w:t>”</w:t>
       </w:r>
@@ -1248,8 +3028,13 @@
         <w:tab/>
         <w:t xml:space="preserve">-Se agrega método </w:t>
       </w:r>
-      <w:r>
-        <w:t>btnMostrarTodosLosEstadosCiviles.doClick()</w:t>
+      <w:proofErr w:type="spellStart"/>
+      <w:r>
+        <w:t>btnMostrarTodosLosEstadosCiviles.doClick</w:t>
+      </w:r>
+      <w:proofErr w:type="spellEnd"/>
+      <w:r>
+        <w:t>()</w:t>
       </w:r>
       <w:r>
         <w:t xml:space="preserve"> </w:t>
@@ -1261,8 +3046,13 @@
         <w:ind w:left="708" w:firstLine="708"/>
       </w:pPr>
       <w:r>
-        <w:t>en método btnEliminarEstadoCivil</w:t>
-      </w:r>
+        <w:t xml:space="preserve">en método </w:t>
+      </w:r>
+      <w:proofErr w:type="spellStart"/>
+      <w:r>
+        <w:t>btnEliminarEstadoCivil</w:t>
+      </w:r>
+      <w:proofErr w:type="spellEnd"/>
       <w:r>
         <w:t>;</w:t>
       </w:r>
@@ -1279,6 +3069,7 @@
       <w:r>
         <w:tab/>
       </w:r>
+      <w:proofErr w:type="spellStart"/>
       <w:r>
         <w:rPr>
           <w:b/>
@@ -1287,6 +3078,7 @@
         </w:rPr>
         <w:t>EstadoCivilDao</w:t>
       </w:r>
+      <w:proofErr w:type="spellEnd"/>
       <w:r>
         <w:rPr>
           <w:b/>
@@ -1305,7 +3097,15 @@
       </w:r>
       <w:r>
         <w:tab/>
-        <w:t>-Se corrige código en método “actualizarEstadoCivil”</w:t>
+        <w:t>-Se corrige código en método “</w:t>
+      </w:r>
+      <w:proofErr w:type="spellStart"/>
+      <w:r>
+        <w:t>actualizarEstadoCivil</w:t>
+      </w:r>
+      <w:proofErr w:type="spellEnd"/>
+      <w:r>
+        <w:t>”</w:t>
       </w:r>
     </w:p>
     <w:p>
@@ -1371,13 +3171,23 @@
           <w:u w:val="single"/>
         </w:rPr>
       </w:pPr>
-      <w:r>
-        <w:rPr>
-          <w:b/>
-          <w:bCs/>
-          <w:u w:val="single"/>
-        </w:rPr>
-        <w:t>VentanaIngresoNuevaPropiedad:</w:t>
+      <w:proofErr w:type="spellStart"/>
+      <w:r>
+        <w:rPr>
+          <w:b/>
+          <w:bCs/>
+          <w:u w:val="single"/>
+        </w:rPr>
+        <w:t>VentanaIngresoNuevaPropiedad</w:t>
+      </w:r>
+      <w:proofErr w:type="spellEnd"/>
+      <w:r>
+        <w:rPr>
+          <w:b/>
+          <w:bCs/>
+          <w:u w:val="single"/>
+        </w:rPr>
+        <w:t>:</w:t>
       </w:r>
     </w:p>
     <w:p>
@@ -1411,8 +3221,13 @@
       </w:pPr>
       <w:r>
         <w:tab/>
-        <w:t>-Se modifica código en “btnIngresoNuevaPropiedad</w:t>
-      </w:r>
+        <w:t>-Se modifica código en “</w:t>
+      </w:r>
+      <w:proofErr w:type="spellStart"/>
+      <w:r>
+        <w:t>btnIngresoNuevaPropiedad</w:t>
+      </w:r>
+      <w:proofErr w:type="spellEnd"/>
       <w:r>
         <w:rPr>
           <w:b/>
@@ -1441,57 +3256,90 @@
         <w:tab/>
       </w:r>
       <w:r>
-        <w:t>-Se modifica código en método “buscarSeleccionComboBoxTipoPropiedad”.</w:t>
-      </w:r>
-    </w:p>
-    <w:p>
-      <w:pPr>
-        <w:spacing w:after="0"/>
-        <w:ind w:left="708"/>
-      </w:pPr>
-    </w:p>
-    <w:p>
-      <w:pPr>
-        <w:spacing w:after="0"/>
-        <w:ind w:left="708"/>
-      </w:pPr>
-      <w:r>
-        <w:rPr>
-          <w:b/>
-          <w:bCs/>
-          <w:u w:val="single"/>
-        </w:rPr>
-        <w:t>VentanaMostrarPropiedad:</w:t>
-      </w:r>
-    </w:p>
-    <w:p>
-      <w:pPr>
-        <w:spacing w:after="0"/>
-        <w:ind w:left="708"/>
-      </w:pPr>
-      <w:r>
-        <w:tab/>
-        <w:t>-Se crea ventana MostrarPropiedad</w:t>
-      </w:r>
-    </w:p>
-    <w:p>
-      <w:pPr>
-        <w:spacing w:after="0"/>
-        <w:ind w:left="708"/>
-      </w:pPr>
-    </w:p>
-    <w:p>
-      <w:pPr>
-        <w:spacing w:after="0"/>
-        <w:ind w:left="708"/>
-      </w:pPr>
-      <w:r>
-        <w:rPr>
-          <w:b/>
-          <w:bCs/>
-          <w:u w:val="single"/>
-        </w:rPr>
-        <w:t>PropiedadDao:</w:t>
+        <w:t>-Se modifica código en método “</w:t>
+      </w:r>
+      <w:proofErr w:type="spellStart"/>
+      <w:r>
+        <w:t>buscarSeleccionComboBoxTipoPropiedad</w:t>
+      </w:r>
+      <w:proofErr w:type="spellEnd"/>
+      <w:r>
+        <w:t>”.</w:t>
+      </w:r>
+    </w:p>
+    <w:p>
+      <w:pPr>
+        <w:spacing w:after="0"/>
+        <w:ind w:left="708"/>
+      </w:pPr>
+    </w:p>
+    <w:p>
+      <w:pPr>
+        <w:spacing w:after="0"/>
+        <w:ind w:left="708"/>
+      </w:pPr>
+      <w:proofErr w:type="spellStart"/>
+      <w:r>
+        <w:rPr>
+          <w:b/>
+          <w:bCs/>
+          <w:u w:val="single"/>
+        </w:rPr>
+        <w:t>VentanaMostrarPropiedad</w:t>
+      </w:r>
+      <w:proofErr w:type="spellEnd"/>
+      <w:r>
+        <w:rPr>
+          <w:b/>
+          <w:bCs/>
+          <w:u w:val="single"/>
+        </w:rPr>
+        <w:t>:</w:t>
+      </w:r>
+    </w:p>
+    <w:p>
+      <w:pPr>
+        <w:spacing w:after="0"/>
+        <w:ind w:left="708"/>
+      </w:pPr>
+      <w:r>
+        <w:tab/>
+        <w:t xml:space="preserve">-Se crea ventana </w:t>
+      </w:r>
+      <w:proofErr w:type="spellStart"/>
+      <w:r>
+        <w:t>MostrarPropiedad</w:t>
+      </w:r>
+      <w:proofErr w:type="spellEnd"/>
+    </w:p>
+    <w:p>
+      <w:pPr>
+        <w:spacing w:after="0"/>
+        <w:ind w:left="708"/>
+      </w:pPr>
+    </w:p>
+    <w:p>
+      <w:pPr>
+        <w:spacing w:after="0"/>
+        <w:ind w:left="708"/>
+      </w:pPr>
+      <w:proofErr w:type="spellStart"/>
+      <w:r>
+        <w:rPr>
+          <w:b/>
+          <w:bCs/>
+          <w:u w:val="single"/>
+        </w:rPr>
+        <w:t>PropiedadDao</w:t>
+      </w:r>
+      <w:proofErr w:type="spellEnd"/>
+      <w:r>
+        <w:rPr>
+          <w:b/>
+          <w:bCs/>
+          <w:u w:val="single"/>
+        </w:rPr>
+        <w:t>:</w:t>
       </w:r>
     </w:p>
     <w:p>
@@ -1553,51 +3401,79 @@
         <w:spacing w:after="0"/>
         <w:ind w:left="708"/>
       </w:pPr>
-      <w:r>
-        <w:rPr>
-          <w:b/>
-          <w:bCs/>
-          <w:u w:val="single"/>
-        </w:rPr>
-        <w:t>PropietarioDao:</w:t>
-      </w:r>
-    </w:p>
-    <w:p>
-      <w:pPr>
-        <w:spacing w:after="0"/>
-        <w:ind w:left="708"/>
-      </w:pPr>
-      <w:r>
-        <w:tab/>
-      </w:r>
-    </w:p>
-    <w:p>
-      <w:pPr>
-        <w:spacing w:after="0"/>
-        <w:ind w:left="708"/>
-        <w:rPr>
-          <w:b/>
-          <w:bCs/>
-          <w:u w:val="single"/>
-        </w:rPr>
-      </w:pPr>
-      <w:r>
-        <w:rPr>
-          <w:b/>
-          <w:bCs/>
-          <w:u w:val="single"/>
-        </w:rPr>
-        <w:t>VentanaMostrarPropietario:</w:t>
-      </w:r>
-    </w:p>
-    <w:p>
-      <w:pPr>
-        <w:spacing w:after="0"/>
-        <w:ind w:left="708"/>
-      </w:pPr>
-      <w:r>
-        <w:tab/>
-        <w:t>-Se agrega botón “btnIngresarNuevoPropietario”</w:t>
+      <w:proofErr w:type="spellStart"/>
+      <w:r>
+        <w:rPr>
+          <w:b/>
+          <w:bCs/>
+          <w:u w:val="single"/>
+        </w:rPr>
+        <w:t>PropietarioDao</w:t>
+      </w:r>
+      <w:proofErr w:type="spellEnd"/>
+      <w:r>
+        <w:rPr>
+          <w:b/>
+          <w:bCs/>
+          <w:u w:val="single"/>
+        </w:rPr>
+        <w:t>:</w:t>
+      </w:r>
+    </w:p>
+    <w:p>
+      <w:pPr>
+        <w:spacing w:after="0"/>
+        <w:ind w:left="708"/>
+      </w:pPr>
+      <w:r>
+        <w:tab/>
+      </w:r>
+    </w:p>
+    <w:p>
+      <w:pPr>
+        <w:spacing w:after="0"/>
+        <w:ind w:left="708"/>
+        <w:rPr>
+          <w:b/>
+          <w:bCs/>
+          <w:u w:val="single"/>
+        </w:rPr>
+      </w:pPr>
+      <w:proofErr w:type="spellStart"/>
+      <w:r>
+        <w:rPr>
+          <w:b/>
+          <w:bCs/>
+          <w:u w:val="single"/>
+        </w:rPr>
+        <w:t>VentanaMostrarPropietario</w:t>
+      </w:r>
+      <w:proofErr w:type="spellEnd"/>
+      <w:r>
+        <w:rPr>
+          <w:b/>
+          <w:bCs/>
+          <w:u w:val="single"/>
+        </w:rPr>
+        <w:t>:</w:t>
+      </w:r>
+    </w:p>
+    <w:p>
+      <w:pPr>
+        <w:spacing w:after="0"/>
+        <w:ind w:left="708"/>
+      </w:pPr>
+      <w:r>
+        <w:tab/>
+        <w:t>-Se agrega botón “</w:t>
+      </w:r>
+      <w:proofErr w:type="spellStart"/>
+      <w:r>
+        <w:t>btnIngresarNuevoPropietario</w:t>
+      </w:r>
+      <w:proofErr w:type="spellEnd"/>
+      <w:r>
+        <w:t>”</w:t>
       </w:r>
     </w:p>
     <w:p>
@@ -1639,44 +3515,75 @@
         <w:spacing w:after="0"/>
         <w:ind w:left="708"/>
       </w:pPr>
-      <w:r>
-        <w:rPr>
-          <w:b/>
-          <w:bCs/>
-          <w:u w:val="single"/>
-        </w:rPr>
-        <w:t>PropiedadArrendadaDao:</w:t>
-      </w:r>
-    </w:p>
-    <w:p>
-      <w:pPr>
-        <w:spacing w:after="0"/>
-        <w:ind w:left="708"/>
-      </w:pPr>
-      <w:r>
-        <w:tab/>
-        <w:t>-Se modifica código en método “IngresarArriendoPropiedad”</w:t>
-      </w:r>
-    </w:p>
-    <w:p>
-      <w:pPr>
-        <w:spacing w:after="0"/>
-        <w:ind w:left="708"/>
-      </w:pPr>
-      <w:r>
-        <w:tab/>
-        <w:t>-Se corrige y se condiciona el valor nulo de “fecter_arriendo”</w:t>
-      </w:r>
-    </w:p>
-    <w:p>
-      <w:pPr>
-        <w:spacing w:after="0"/>
-        <w:ind w:left="708"/>
-      </w:pPr>
-      <w:r>
-        <w:tab/>
-        <w:t>En método todasLasPropiedadesArrendadas</w:t>
-      </w:r>
+      <w:proofErr w:type="spellStart"/>
+      <w:r>
+        <w:rPr>
+          <w:b/>
+          <w:bCs/>
+          <w:u w:val="single"/>
+        </w:rPr>
+        <w:t>PropiedadArrendadaDao</w:t>
+      </w:r>
+      <w:proofErr w:type="spellEnd"/>
+      <w:r>
+        <w:rPr>
+          <w:b/>
+          <w:bCs/>
+          <w:u w:val="single"/>
+        </w:rPr>
+        <w:t>:</w:t>
+      </w:r>
+    </w:p>
+    <w:p>
+      <w:pPr>
+        <w:spacing w:after="0"/>
+        <w:ind w:left="708"/>
+      </w:pPr>
+      <w:r>
+        <w:tab/>
+        <w:t>-Se modifica código en método “</w:t>
+      </w:r>
+      <w:proofErr w:type="spellStart"/>
+      <w:r>
+        <w:t>IngresarArriendoPropiedad</w:t>
+      </w:r>
+      <w:proofErr w:type="spellEnd"/>
+      <w:r>
+        <w:t>”</w:t>
+      </w:r>
+    </w:p>
+    <w:p>
+      <w:pPr>
+        <w:spacing w:after="0"/>
+        <w:ind w:left="708"/>
+      </w:pPr>
+      <w:r>
+        <w:tab/>
+        <w:t>-Se corrige y se condiciona el valor nulo de “</w:t>
+      </w:r>
+      <w:proofErr w:type="spellStart"/>
+      <w:r>
+        <w:t>fecter_arriendo</w:t>
+      </w:r>
+      <w:proofErr w:type="spellEnd"/>
+      <w:r>
+        <w:t>”</w:t>
+      </w:r>
+    </w:p>
+    <w:p>
+      <w:pPr>
+        <w:spacing w:after="0"/>
+        <w:ind w:left="708"/>
+      </w:pPr>
+      <w:r>
+        <w:tab/>
+        <w:t xml:space="preserve">En método </w:t>
+      </w:r>
+      <w:proofErr w:type="spellStart"/>
+      <w:r>
+        <w:t>todasLasPropiedadesArrendadas</w:t>
+      </w:r>
+      <w:proofErr w:type="spellEnd"/>
     </w:p>
     <w:p>
       <w:pPr>
@@ -1703,18 +3610,31 @@
         <w:t>-Se corrige</w:t>
       </w:r>
       <w:r>
-        <w:t xml:space="preserve"> y controla el envio de un dato NULL a la base de datos</w:t>
-      </w:r>
-    </w:p>
-    <w:p>
-      <w:pPr>
-        <w:spacing w:after="0"/>
-        <w:ind w:left="708"/>
-      </w:pPr>
-      <w:r>
-        <w:tab/>
-        <w:t>En método IngresarPropiedadArrendada</w:t>
-      </w:r>
+        <w:t xml:space="preserve"> y controla el </w:t>
+      </w:r>
+      <w:proofErr w:type="spellStart"/>
+      <w:r>
+        <w:t>envio</w:t>
+      </w:r>
+      <w:proofErr w:type="spellEnd"/>
+      <w:r>
+        <w:t xml:space="preserve"> de un dato NULL a la base de datos</w:t>
+      </w:r>
+    </w:p>
+    <w:p>
+      <w:pPr>
+        <w:spacing w:after="0"/>
+        <w:ind w:left="708"/>
+      </w:pPr>
+      <w:r>
+        <w:tab/>
+        <w:t xml:space="preserve">En método </w:t>
+      </w:r>
+      <w:proofErr w:type="spellStart"/>
+      <w:r>
+        <w:t>IngresarPropiedadArrendada</w:t>
+      </w:r>
+      <w:proofErr w:type="spellEnd"/>
     </w:p>
     <w:p>
       <w:pPr>
@@ -1733,26 +3653,32 @@
       </w:pPr>
       <w:r>
         <w:tab/>
-        <w:t>En método actualizarPropiedadArrendada</w:t>
-      </w:r>
-    </w:p>
-    <w:p>
-      <w:pPr>
-        <w:spacing w:after="0"/>
-        <w:ind w:left="708"/>
-      </w:pPr>
-    </w:p>
-    <w:p>
-      <w:pPr>
-        <w:spacing w:after="0"/>
-        <w:ind w:left="708"/>
-      </w:pPr>
-    </w:p>
-    <w:p>
-      <w:pPr>
-        <w:spacing w:after="0"/>
-        <w:ind w:left="708"/>
-      </w:pPr>
+        <w:t xml:space="preserve">En método </w:t>
+      </w:r>
+      <w:proofErr w:type="spellStart"/>
+      <w:r>
+        <w:t>actualizarPropiedadArrendada</w:t>
+      </w:r>
+      <w:proofErr w:type="spellEnd"/>
+    </w:p>
+    <w:p>
+      <w:pPr>
+        <w:spacing w:after="0"/>
+        <w:ind w:left="708"/>
+      </w:pPr>
+    </w:p>
+    <w:p>
+      <w:pPr>
+        <w:spacing w:after="0"/>
+        <w:ind w:left="708"/>
+      </w:pPr>
+    </w:p>
+    <w:p>
+      <w:pPr>
+        <w:spacing w:after="0"/>
+        <w:ind w:left="708"/>
+      </w:pPr>
+      <w:proofErr w:type="spellStart"/>
       <w:r>
         <w:rPr>
           <w:b/>
@@ -1760,44 +3686,79 @@
           <w:u w:val="single"/>
         </w:rPr>
         <w:lastRenderedPageBreak/>
-        <w:t>VentanaIngresarPropiedadArrendada:</w:t>
-      </w:r>
-    </w:p>
-    <w:p>
-      <w:pPr>
-        <w:spacing w:after="0"/>
-        <w:ind w:left="708"/>
-      </w:pPr>
-    </w:p>
-    <w:p>
-      <w:pPr>
-        <w:spacing w:after="0"/>
-        <w:ind w:left="708"/>
-        <w:rPr>
-          <w:b/>
-          <w:bCs/>
-          <w:u w:val="single"/>
-        </w:rPr>
-      </w:pPr>
-      <w:r>
-        <w:rPr>
-          <w:b/>
-          <w:bCs/>
-          <w:u w:val="single"/>
-        </w:rPr>
-        <w:t>VentanaMostrarPropiedadArrendada:</w:t>
-      </w:r>
-    </w:p>
-    <w:p>
-      <w:pPr>
-        <w:spacing w:after="0"/>
-        <w:ind w:left="708"/>
-      </w:pPr>
-      <w:r>
-        <w:tab/>
-      </w:r>
-      <w:r>
-        <w:t>-Se agrega Boton “IngresarNuevoArriendo”</w:t>
+        <w:t>VentanaIngresarPropiedadArrendada</w:t>
+      </w:r>
+      <w:proofErr w:type="spellEnd"/>
+      <w:r>
+        <w:rPr>
+          <w:b/>
+          <w:bCs/>
+          <w:u w:val="single"/>
+        </w:rPr>
+        <w:t>:</w:t>
+      </w:r>
+    </w:p>
+    <w:p>
+      <w:pPr>
+        <w:spacing w:after="0"/>
+        <w:ind w:left="708"/>
+      </w:pPr>
+    </w:p>
+    <w:p>
+      <w:pPr>
+        <w:spacing w:after="0"/>
+        <w:ind w:left="708"/>
+        <w:rPr>
+          <w:b/>
+          <w:bCs/>
+          <w:u w:val="single"/>
+        </w:rPr>
+      </w:pPr>
+      <w:proofErr w:type="spellStart"/>
+      <w:r>
+        <w:rPr>
+          <w:b/>
+          <w:bCs/>
+          <w:u w:val="single"/>
+        </w:rPr>
+        <w:t>VentanaMostrarPropiedadArrendada</w:t>
+      </w:r>
+      <w:proofErr w:type="spellEnd"/>
+      <w:r>
+        <w:rPr>
+          <w:b/>
+          <w:bCs/>
+          <w:u w:val="single"/>
+        </w:rPr>
+        <w:t>:</w:t>
+      </w:r>
+    </w:p>
+    <w:p>
+      <w:pPr>
+        <w:spacing w:after="0"/>
+        <w:ind w:left="708"/>
+      </w:pPr>
+      <w:r>
+        <w:tab/>
+      </w:r>
+      <w:r>
+        <w:t xml:space="preserve">-Se agrega </w:t>
+      </w:r>
+      <w:proofErr w:type="spellStart"/>
+      <w:r>
+        <w:t>Boton</w:t>
+      </w:r>
+      <w:proofErr w:type="spellEnd"/>
+      <w:r>
+        <w:t xml:space="preserve"> “</w:t>
+      </w:r>
+      <w:proofErr w:type="spellStart"/>
+      <w:r>
+        <w:t>IngresarNuevoArriendo</w:t>
+      </w:r>
+      <w:proofErr w:type="spellEnd"/>
+      <w:r>
+        <w:t>”</w:t>
       </w:r>
     </w:p>
     <w:p>
@@ -1810,20 +3771,41 @@
         <w:t>-</w:t>
       </w:r>
       <w:r>
-        <w:t>Se corrige valor por default de tabla “tablaTodasLasPropiedadesArrendadas”</w:t>
-      </w:r>
-    </w:p>
-    <w:p>
-      <w:pPr>
-        <w:spacing w:after="0"/>
-        <w:ind w:left="708"/>
-      </w:pPr>
-      <w:r>
-        <w:tab/>
-      </w:r>
-      <w:r>
-        <w:t>-Se agrega método limpiarTabla en btnMostrarTodasLasPropiedadesArrendadas</w:t>
-      </w:r>
+        <w:t>Se corrige valor por default de tabla “</w:t>
+      </w:r>
+      <w:proofErr w:type="spellStart"/>
+      <w:r>
+        <w:t>tablaTodasLasPropiedadesArrendadas</w:t>
+      </w:r>
+      <w:proofErr w:type="spellEnd"/>
+      <w:r>
+        <w:t>”</w:t>
+      </w:r>
+    </w:p>
+    <w:p>
+      <w:pPr>
+        <w:spacing w:after="0"/>
+        <w:ind w:left="708"/>
+      </w:pPr>
+      <w:r>
+        <w:tab/>
+      </w:r>
+      <w:r>
+        <w:t xml:space="preserve">-Se agrega método </w:t>
+      </w:r>
+      <w:proofErr w:type="spellStart"/>
+      <w:r>
+        <w:t>limpiarTabla</w:t>
+      </w:r>
+      <w:proofErr w:type="spellEnd"/>
+      <w:r>
+        <w:t xml:space="preserve"> en </w:t>
+      </w:r>
+      <w:proofErr w:type="spellStart"/>
+      <w:r>
+        <w:t>btnMostrarTodasLasPropiedadesArrendadas</w:t>
+      </w:r>
+      <w:proofErr w:type="spellEnd"/>
     </w:p>
     <w:p>
       <w:pPr>
@@ -1883,13 +3865,23 @@
         <w:spacing w:after="0"/>
         <w:ind w:left="708"/>
       </w:pPr>
-      <w:r>
-        <w:rPr>
-          <w:b/>
-          <w:bCs/>
-          <w:u w:val="single"/>
-        </w:rPr>
-        <w:t>TipoPropiedadDao:</w:t>
+      <w:proofErr w:type="spellStart"/>
+      <w:r>
+        <w:rPr>
+          <w:b/>
+          <w:bCs/>
+          <w:u w:val="single"/>
+        </w:rPr>
+        <w:t>TipoPropiedadDao</w:t>
+      </w:r>
+      <w:proofErr w:type="spellEnd"/>
+      <w:r>
+        <w:rPr>
+          <w:b/>
+          <w:bCs/>
+          <w:u w:val="single"/>
+        </w:rPr>
+        <w:t>:</w:t>
       </w:r>
     </w:p>
     <w:p>
@@ -1904,8 +3896,13 @@
       <w:r>
         <w:t>“</w:t>
       </w:r>
-      <w:r>
-        <w:t>todosLosTipoPropiedad()</w:t>
+      <w:proofErr w:type="spellStart"/>
+      <w:r>
+        <w:t>todosLosTipoPropiedad</w:t>
+      </w:r>
+      <w:proofErr w:type="spellEnd"/>
+      <w:r>
+        <w:t>()</w:t>
       </w:r>
       <w:r>
         <w:t>”</w:t>
@@ -1920,41 +3917,75 @@
         <w:tab/>
       </w:r>
       <w:r>
-        <w:t>-Se corrige error de código en método “buscarTipoPropiedad()”</w:t>
-      </w:r>
-    </w:p>
-    <w:p>
-      <w:pPr>
-        <w:spacing w:after="0"/>
-        <w:ind w:left="708"/>
-      </w:pPr>
-      <w:r>
-        <w:rPr>
-          <w:b/>
-          <w:bCs/>
-          <w:u w:val="single"/>
-        </w:rPr>
-        <w:t>VentanaIngresoTipoPropiedad:</w:t>
-      </w:r>
-    </w:p>
-    <w:p>
-      <w:pPr>
-        <w:spacing w:after="0"/>
-        <w:ind w:left="708"/>
-      </w:pPr>
-      <w:r>
-        <w:tab/>
-        <w:t>-Se corrige el error de lógica en botón “btnIngresoTipoPropiedad”</w:t>
-      </w:r>
-    </w:p>
-    <w:p>
-      <w:pPr>
-        <w:spacing w:after="0"/>
-        <w:ind w:left="708"/>
-      </w:pPr>
-      <w:r>
-        <w:tab/>
-        <w:t>-Se Modifica código limpiarTabla();</w:t>
+        <w:t>-Se corrige error de código en método “</w:t>
+      </w:r>
+      <w:proofErr w:type="spellStart"/>
+      <w:r>
+        <w:t>buscarTipoPropiedad</w:t>
+      </w:r>
+      <w:proofErr w:type="spellEnd"/>
+      <w:r>
+        <w:t>()”</w:t>
+      </w:r>
+    </w:p>
+    <w:p>
+      <w:pPr>
+        <w:spacing w:after="0"/>
+        <w:ind w:left="708"/>
+      </w:pPr>
+      <w:proofErr w:type="spellStart"/>
+      <w:r>
+        <w:rPr>
+          <w:b/>
+          <w:bCs/>
+          <w:u w:val="single"/>
+        </w:rPr>
+        <w:t>VentanaIngresoTipoPropiedad</w:t>
+      </w:r>
+      <w:proofErr w:type="spellEnd"/>
+      <w:r>
+        <w:rPr>
+          <w:b/>
+          <w:bCs/>
+          <w:u w:val="single"/>
+        </w:rPr>
+        <w:t>:</w:t>
+      </w:r>
+    </w:p>
+    <w:p>
+      <w:pPr>
+        <w:spacing w:after="0"/>
+        <w:ind w:left="708"/>
+      </w:pPr>
+      <w:r>
+        <w:tab/>
+        <w:t>-Se corrige el error de lógica en botón “</w:t>
+      </w:r>
+      <w:proofErr w:type="spellStart"/>
+      <w:r>
+        <w:t>btnIngresoTipoPropiedad</w:t>
+      </w:r>
+      <w:proofErr w:type="spellEnd"/>
+      <w:r>
+        <w:t>”</w:t>
+      </w:r>
+    </w:p>
+    <w:p>
+      <w:pPr>
+        <w:spacing w:after="0"/>
+        <w:ind w:left="708"/>
+      </w:pPr>
+      <w:r>
+        <w:tab/>
+        <w:t xml:space="preserve">-Se Modifica código </w:t>
+      </w:r>
+      <w:proofErr w:type="spellStart"/>
+      <w:r>
+        <w:t>limpiarTabla</w:t>
+      </w:r>
+      <w:proofErr w:type="spellEnd"/>
+      <w:r>
+        <w:t>();</w:t>
       </w:r>
     </w:p>
     <w:p>
@@ -1966,8 +3997,13 @@
         <w:tab/>
         <w:t>-Se agrega método “</w:t>
       </w:r>
-      <w:r>
-        <w:t>btnMostrarTodosLosTiposDePropiedad.doClick();</w:t>
+      <w:proofErr w:type="spellStart"/>
+      <w:r>
+        <w:t>btnMostrarTodosLosTiposDePropiedad.doClick</w:t>
+      </w:r>
+      <w:proofErr w:type="spellEnd"/>
+      <w:r>
+        <w:t>();</w:t>
       </w:r>
       <w:r>
         <w:t>”</w:t>
@@ -1980,8 +4016,13 @@
       </w:pPr>
       <w:r>
         <w:tab/>
-        <w:t>En btnEditarTipoPropiedad</w:t>
-      </w:r>
+        <w:t xml:space="preserve">En </w:t>
+      </w:r>
+      <w:proofErr w:type="spellStart"/>
+      <w:r>
+        <w:t>btnEditarTipoPropiedad</w:t>
+      </w:r>
+      <w:proofErr w:type="spellEnd"/>
     </w:p>
     <w:p>
       <w:pPr>
@@ -1992,8 +4033,13 @@
         <w:tab/>
         <w:t>-Se agrega método “</w:t>
       </w:r>
-      <w:r>
-        <w:t>btnMostrarTodosLosTiposDePropiedad.doClick();</w:t>
+      <w:proofErr w:type="spellStart"/>
+      <w:r>
+        <w:t>btnMostrarTodosLosTiposDePropiedad.doClick</w:t>
+      </w:r>
+      <w:proofErr w:type="spellEnd"/>
+      <w:r>
+        <w:t>();</w:t>
       </w:r>
       <w:r>
         <w:t>”</w:t>
@@ -2006,78 +4052,109 @@
       </w:pPr>
       <w:r>
         <w:tab/>
-        <w:t>En btnEliminarTipoPropiedad</w:t>
-      </w:r>
-    </w:p>
-    <w:p>
-      <w:pPr>
-        <w:spacing w:after="0"/>
-        <w:ind w:left="708"/>
-      </w:pPr>
-    </w:p>
-    <w:p>
-      <w:pPr>
-        <w:spacing w:after="0"/>
-        <w:ind w:left="708"/>
-      </w:pPr>
-    </w:p>
-    <w:p>
-      <w:pPr>
-        <w:spacing w:after="0"/>
-        <w:ind w:left="708"/>
-        <w:rPr>
-          <w:b/>
-          <w:bCs/>
-        </w:rPr>
-      </w:pPr>
-      <w:r>
-        <w:rPr>
-          <w:b/>
-          <w:bCs/>
-          <w:u w:val="single"/>
-        </w:rPr>
-        <w:t>VentanaMostrarTipoPropiedad:</w:t>
-      </w:r>
-    </w:p>
-    <w:p>
-      <w:pPr>
-        <w:spacing w:after="0"/>
-        <w:ind w:left="708"/>
-        <w:rPr>
-          <w:b/>
-          <w:bCs/>
-        </w:rPr>
-      </w:pPr>
-    </w:p>
-    <w:p>
-      <w:pPr>
-        <w:spacing w:after="0"/>
-        <w:ind w:left="708"/>
-      </w:pPr>
-      <w:r>
-        <w:rPr>
-          <w:b/>
-          <w:bCs/>
-        </w:rPr>
-        <w:tab/>
-      </w:r>
-      <w:r>
-        <w:t>-Se agrega botón “btnNuevoIngresoTipoPropiedad”</w:t>
-      </w:r>
-    </w:p>
-    <w:p>
-      <w:pPr>
-        <w:spacing w:after="0"/>
-        <w:ind w:left="708"/>
-        <w:rPr>
-          <w:b/>
-          <w:bCs/>
-          <w:u w:val="single"/>
-        </w:rPr>
-      </w:pPr>
-      <w:r>
-        <w:tab/>
-        <w:t>-Se corrige valor por defecto de tabla “tablaTipoPropiedad”</w:t>
+        <w:t xml:space="preserve">En </w:t>
+      </w:r>
+      <w:proofErr w:type="spellStart"/>
+      <w:r>
+        <w:t>btnEliminarTipoPropiedad</w:t>
+      </w:r>
+      <w:proofErr w:type="spellEnd"/>
+    </w:p>
+    <w:p>
+      <w:pPr>
+        <w:spacing w:after="0"/>
+        <w:ind w:left="708"/>
+      </w:pPr>
+    </w:p>
+    <w:p>
+      <w:pPr>
+        <w:spacing w:after="0"/>
+        <w:ind w:left="708"/>
+      </w:pPr>
+    </w:p>
+    <w:p>
+      <w:pPr>
+        <w:spacing w:after="0"/>
+        <w:ind w:left="708"/>
+        <w:rPr>
+          <w:b/>
+          <w:bCs/>
+        </w:rPr>
+      </w:pPr>
+      <w:proofErr w:type="spellStart"/>
+      <w:r>
+        <w:rPr>
+          <w:b/>
+          <w:bCs/>
+          <w:u w:val="single"/>
+        </w:rPr>
+        <w:t>VentanaMostrarTipoPropiedad</w:t>
+      </w:r>
+      <w:proofErr w:type="spellEnd"/>
+      <w:r>
+        <w:rPr>
+          <w:b/>
+          <w:bCs/>
+          <w:u w:val="single"/>
+        </w:rPr>
+        <w:t>:</w:t>
+      </w:r>
+    </w:p>
+    <w:p>
+      <w:pPr>
+        <w:spacing w:after="0"/>
+        <w:ind w:left="708"/>
+        <w:rPr>
+          <w:b/>
+          <w:bCs/>
+        </w:rPr>
+      </w:pPr>
+    </w:p>
+    <w:p>
+      <w:pPr>
+        <w:spacing w:after="0"/>
+        <w:ind w:left="708"/>
+      </w:pPr>
+      <w:r>
+        <w:rPr>
+          <w:b/>
+          <w:bCs/>
+        </w:rPr>
+        <w:tab/>
+      </w:r>
+      <w:r>
+        <w:t>-Se agrega botón “</w:t>
+      </w:r>
+      <w:proofErr w:type="spellStart"/>
+      <w:r>
+        <w:t>btnNuevoIngresoTipoPropiedad</w:t>
+      </w:r>
+      <w:proofErr w:type="spellEnd"/>
+      <w:r>
+        <w:t>”</w:t>
+      </w:r>
+    </w:p>
+    <w:p>
+      <w:pPr>
+        <w:spacing w:after="0"/>
+        <w:ind w:left="708"/>
+        <w:rPr>
+          <w:b/>
+          <w:bCs/>
+          <w:u w:val="single"/>
+        </w:rPr>
+      </w:pPr>
+      <w:r>
+        <w:tab/>
+        <w:t>-Se corrige valor por defecto de tabla “</w:t>
+      </w:r>
+      <w:proofErr w:type="spellStart"/>
+      <w:r>
+        <w:t>tablaTipoPropiedad</w:t>
+      </w:r>
+      <w:proofErr w:type="spellEnd"/>
+      <w:r>
+        <w:t>”</w:t>
       </w:r>
     </w:p>
     <w:p>
@@ -2169,7 +4246,15 @@
         <w:ind w:left="708"/>
       </w:pPr>
       <w:r>
-        <w:t>-PlaceHolder de todos los campos.</w:t>
+        <w:t>-</w:t>
+      </w:r>
+      <w:proofErr w:type="spellStart"/>
+      <w:r>
+        <w:t>PlaceHolder</w:t>
+      </w:r>
+      <w:proofErr w:type="spellEnd"/>
+      <w:r>
+        <w:t xml:space="preserve"> de todos los campos.</w:t>
       </w:r>
     </w:p>
     <w:p>

</xml_diff>

<commit_message>
validaciones basicas y cambios visuales, correccion de algunos errores
</commit_message>
<xml_diff>
--- a/Revision_y_correcciones.docx
+++ b/Revision_y_correcciones.docx
@@ -2,6 +2,1863 @@
 <file path=word/document.xml><?xml version="1.0" encoding="utf-8"?>
 <w:document xmlns:mc="http://schemas.openxmlformats.org/markup-compatibility/2006" xmlns:o="urn:schemas-microsoft-com:office:office" xmlns:r="http://schemas.openxmlformats.org/officeDocument/2006/relationships" xmlns:m="http://schemas.openxmlformats.org/officeDocument/2006/math" xmlns:v="urn:schemas-microsoft-com:vml" xmlns:wp="http://schemas.openxmlformats.org/drawingml/2006/wordprocessingDrawing" xmlns:w10="urn:schemas-microsoft-com:office:word" xmlns:w="http://schemas.openxmlformats.org/wordprocessingml/2006/main" xmlns:wne="http://schemas.microsoft.com/office/word/2006/wordml" xmlns:sl="http://schemas.openxmlformats.org/schemaLibrary/2006/main" xmlns:a="http://schemas.openxmlformats.org/drawingml/2006/main" xmlns:pic="http://schemas.openxmlformats.org/drawingml/2006/picture" xmlns:c="http://schemas.openxmlformats.org/drawingml/2006/chart" xmlns:lc="http://schemas.openxmlformats.org/drawingml/2006/lockedCanvas" xmlns:dgm="http://schemas.openxmlformats.org/drawingml/2006/diagram" xmlns:wps="http://schemas.microsoft.com/office/word/2010/wordprocessingShape" xmlns:wpg="http://schemas.microsoft.com/office/word/2010/wordprocessingGroup" xmlns:w14="http://schemas.microsoft.com/office/word/2010/wordml" xmlns:w15="http://schemas.microsoft.com/office/word/2012/wordml">
   <w:body>
+    <w:p>
+      <w:pPr>
+        <w:spacing w:after="0" w:lineRule="auto"/>
+        <w:jc w:val="center"/>
+        <w:rPr>
+          <w:b w:val="1"/>
+          <w:sz w:val="32"/>
+          <w:szCs w:val="32"/>
+        </w:rPr>
+      </w:pPr>
+      <w:r>
+        <w:rPr>
+          <w:b w:val="1"/>
+          <w:sz w:val="32"/>
+          <w:szCs w:val="32"/>
+          <w:rtl w:val="0"/>
+        </w:rPr>
+        <w:t xml:space="preserve">Revisión y Correcciones 31-10-2023:</w:t>
+      </w:r>
+    </w:p>
+    <w:p>
+      <w:pPr>
+        <w:spacing w:after="0" w:lineRule="auto"/>
+        <w:jc w:val="left"/>
+        <w:rPr/>
+      </w:pPr>
+      <w:r>
+        <w:rPr>
+          <w:b w:val="1"/>
+          <w:sz w:val="32"/>
+          <w:szCs w:val="32"/>
+          <w:u w:val="single"/>
+          <w:rtl w:val="0"/>
+        </w:rPr>
+        <w:t xml:space="preserve">Modificaciones Relevantes</w:t>
+      </w:r>
+      <w:r>
+        <w:rPr>
+          <w:rtl w:val="0"/>
+        </w:rPr>
+      </w:r>
+    </w:p>
+    <w:p>
+      <w:pPr>
+        <w:spacing w:after="0" w:lineRule="auto"/>
+        <w:rPr/>
+      </w:pPr>
+      <w:r>
+        <w:rPr>
+          <w:rtl w:val="0"/>
+        </w:rPr>
+        <w:t xml:space="preserve">-Se elimina archivo word con descripción de métodos creados hasta el momento.</w:t>
+      </w:r>
+    </w:p>
+    <w:p>
+      <w:pPr>
+        <w:spacing w:after="0" w:lineRule="auto"/>
+        <w:rPr/>
+      </w:pPr>
+      <w:r>
+        <w:rPr>
+          <w:rtl w:val="0"/>
+        </w:rPr>
+        <w:t xml:space="preserve">-Se establece un JFrame de Nombre VentanaPrincipal, para ser usado con paneles dinámicos.</w:t>
+      </w:r>
+    </w:p>
+    <w:p>
+      <w:pPr>
+        <w:spacing w:after="0" w:lineRule="auto"/>
+        <w:rPr/>
+      </w:pPr>
+      <w:r>
+        <w:rPr>
+          <w:rtl w:val="0"/>
+        </w:rPr>
+        <w:t xml:space="preserve">-Se crean paneles para cada tabla de la base de datos y sus respectiva muestra y manipulación de datos.</w:t>
+      </w:r>
+    </w:p>
+    <w:p>
+      <w:pPr>
+        <w:spacing w:after="0" w:lineRule="auto"/>
+        <w:rPr/>
+      </w:pPr>
+      <w:r>
+        <w:rPr>
+          <w:rtl w:val="0"/>
+        </w:rPr>
+        <w:t xml:space="preserve">-Se eliminan Ventanas (JFrame con nombres MostrarNombreTabla).</w:t>
+      </w:r>
+    </w:p>
+    <w:p>
+      <w:pPr>
+        <w:spacing w:after="0" w:lineRule="auto"/>
+        <w:rPr/>
+      </w:pPr>
+      <w:r>
+        <w:rPr>
+          <w:rtl w:val="0"/>
+        </w:rPr>
+        <w:t xml:space="preserve">-Se implementa imagen de ventana principal para el inicio del programa.</w:t>
+      </w:r>
+    </w:p>
+    <w:p>
+      <w:pPr>
+        <w:spacing w:after="0" w:lineRule="auto"/>
+        <w:rPr/>
+      </w:pPr>
+      <w:r>
+        <w:rPr>
+          <w:rtl w:val="0"/>
+        </w:rPr>
+        <w:t xml:space="preserve">-Se limpia código y comentarios que no son útiles o que se modificaron</w:t>
+      </w:r>
+    </w:p>
+    <w:p>
+      <w:pPr>
+        <w:spacing w:after="0" w:lineRule="auto"/>
+        <w:rPr/>
+      </w:pPr>
+      <w:r>
+        <w:rPr>
+          <w:rtl w:val="0"/>
+        </w:rPr>
+        <w:t xml:space="preserve">-Se establece posición de botones según dimensiones del panel.</w:t>
+      </w:r>
+    </w:p>
+    <w:p>
+      <w:pPr>
+        <w:spacing w:after="0" w:lineRule="auto"/>
+        <w:rPr/>
+      </w:pPr>
+      <w:r>
+        <w:rPr>
+          <w:rtl w:val="0"/>
+        </w:rPr>
+        <w:t xml:space="preserve">-Corrección de nombres en inputs y labels y sus respectivos labelErrors</w:t>
+      </w:r>
+    </w:p>
+    <w:p>
+      <w:pPr>
+        <w:spacing w:after="0" w:lineRule="auto"/>
+        <w:rPr/>
+      </w:pPr>
+      <w:r>
+        <w:rPr>
+          <w:rtl w:val="0"/>
+        </w:rPr>
+        <w:t xml:space="preserve">-Se codifica validaciones de inputs básicos (numéricos, vacíos, tipos de datos)</w:t>
+      </w:r>
+    </w:p>
+    <w:p>
+      <w:pPr>
+        <w:spacing w:after="0" w:lineRule="auto"/>
+        <w:rPr/>
+      </w:pPr>
+      <w:r>
+        <w:rPr>
+          <w:rtl w:val="0"/>
+        </w:rPr>
+      </w:r>
+    </w:p>
+    <w:p>
+      <w:pPr>
+        <w:spacing w:after="0" w:lineRule="auto"/>
+        <w:jc w:val="center"/>
+        <w:rPr>
+          <w:b w:val="1"/>
+          <w:sz w:val="32"/>
+          <w:szCs w:val="32"/>
+          <w:u w:val="single"/>
+        </w:rPr>
+      </w:pPr>
+      <w:r>
+        <w:rPr>
+          <w:b w:val="1"/>
+          <w:sz w:val="32"/>
+          <w:szCs w:val="32"/>
+          <w:u w:val="single"/>
+          <w:rtl w:val="0"/>
+        </w:rPr>
+        <w:t xml:space="preserve">Script de base de Datos para phpMyAdmin:</w:t>
+      </w:r>
+    </w:p>
+    <w:p>
+      <w:pPr>
+        <w:spacing w:after="0" w:lineRule="auto"/>
+        <w:rPr/>
+      </w:pPr>
+      <w:r>
+        <w:rPr>
+          <w:rtl w:val="0"/>
+        </w:rPr>
+        <w:tab/>
+        <w:t xml:space="preserve">-Sin Modificaciones</w:t>
+      </w:r>
+    </w:p>
+    <w:p>
+      <w:pPr>
+        <w:spacing w:after="0" w:lineRule="auto"/>
+        <w:jc w:val="center"/>
+        <w:rPr>
+          <w:b w:val="1"/>
+          <w:sz w:val="32"/>
+          <w:szCs w:val="32"/>
+          <w:u w:val="single"/>
+        </w:rPr>
+      </w:pPr>
+      <w:r>
+        <w:rPr>
+          <w:b w:val="1"/>
+          <w:sz w:val="32"/>
+          <w:szCs w:val="32"/>
+          <w:u w:val="single"/>
+          <w:rtl w:val="0"/>
+        </w:rPr>
+        <w:t xml:space="preserve">Ventana Principal:</w:t>
+      </w:r>
+    </w:p>
+    <w:p>
+      <w:pPr>
+        <w:spacing w:after="0" w:lineRule="auto"/>
+        <w:ind w:firstLine="708"/>
+        <w:rPr>
+          <w:b w:val="1"/>
+          <w:u w:val="single"/>
+        </w:rPr>
+      </w:pPr>
+      <w:r>
+        <w:rPr>
+          <w:b w:val="1"/>
+          <w:u w:val="single"/>
+          <w:rtl w:val="0"/>
+        </w:rPr>
+        <w:t xml:space="preserve">Ventana Principal:</w:t>
+      </w:r>
+    </w:p>
+    <w:p>
+      <w:pPr>
+        <w:spacing w:after="0" w:lineRule="auto"/>
+        <w:rPr/>
+      </w:pPr>
+      <w:r>
+        <w:rPr>
+          <w:rtl w:val="0"/>
+        </w:rPr>
+        <w:tab/>
+        <w:tab/>
+        <w:t xml:space="preserve">-Se implementa imagen de ventana principal para el inicio del programa.</w:t>
+      </w:r>
+    </w:p>
+    <w:p>
+      <w:pPr>
+        <w:spacing w:after="0" w:lineRule="auto"/>
+        <w:ind w:left="720" w:firstLine="720"/>
+        <w:rPr/>
+      </w:pPr>
+      <w:r>
+        <w:rPr>
+          <w:rtl w:val="0"/>
+        </w:rPr>
+        <w:t xml:space="preserve">-Se limpia código y comentarios que no son útiles o que se modificaron</w:t>
+      </w:r>
+    </w:p>
+    <w:p>
+      <w:pPr>
+        <w:spacing w:after="0" w:lineRule="auto"/>
+        <w:ind w:left="720" w:firstLine="720"/>
+        <w:rPr/>
+      </w:pPr>
+      <w:r>
+        <w:rPr>
+          <w:rtl w:val="0"/>
+        </w:rPr>
+        <w:t xml:space="preserve">-Se establece posición de botones según dimensiones del panel.</w:t>
+      </w:r>
+    </w:p>
+    <w:p>
+      <w:pPr>
+        <w:spacing w:after="0" w:lineRule="auto"/>
+        <w:ind w:left="720" w:firstLine="720"/>
+        <w:rPr/>
+      </w:pPr>
+      <w:r>
+        <w:rPr>
+          <w:rtl w:val="0"/>
+        </w:rPr>
+        <w:t xml:space="preserve">-Corrección de nombres en inputs y labels y sus respectivos labelErrors</w:t>
+      </w:r>
+    </w:p>
+    <w:p>
+      <w:pPr>
+        <w:spacing w:after="0" w:lineRule="auto"/>
+        <w:rPr/>
+      </w:pPr>
+      <w:r>
+        <w:rPr>
+          <w:rtl w:val="0"/>
+        </w:rPr>
+      </w:r>
+    </w:p>
+    <w:p>
+      <w:pPr>
+        <w:spacing w:after="0" w:lineRule="auto"/>
+        <w:rPr/>
+      </w:pPr>
+      <w:r>
+        <w:rPr>
+          <w:rtl w:val="0"/>
+        </w:rPr>
+      </w:r>
+    </w:p>
+    <w:p>
+      <w:pPr>
+        <w:spacing w:after="0" w:lineRule="auto"/>
+        <w:jc w:val="center"/>
+        <w:rPr>
+          <w:b w:val="1"/>
+          <w:sz w:val="32"/>
+          <w:szCs w:val="32"/>
+          <w:u w:val="single"/>
+        </w:rPr>
+      </w:pPr>
+      <w:r>
+        <w:rPr>
+          <w:b w:val="1"/>
+          <w:sz w:val="32"/>
+          <w:szCs w:val="32"/>
+          <w:u w:val="single"/>
+          <w:rtl w:val="0"/>
+        </w:rPr>
+        <w:t xml:space="preserve">Categoría Empleado:</w:t>
+      </w:r>
+    </w:p>
+    <w:p>
+      <w:pPr>
+        <w:spacing w:after="0" w:lineRule="auto"/>
+        <w:ind w:left="708" w:firstLine="0"/>
+        <w:rPr>
+          <w:b w:val="1"/>
+          <w:u w:val="single"/>
+        </w:rPr>
+      </w:pPr>
+      <w:r>
+        <w:rPr>
+          <w:b w:val="1"/>
+          <w:u w:val="single"/>
+          <w:rtl w:val="0"/>
+        </w:rPr>
+        <w:t xml:space="preserve">-Panel Ingreso:</w:t>
+      </w:r>
+    </w:p>
+    <w:p>
+      <w:pPr>
+        <w:spacing w:after="0" w:lineRule="auto"/>
+        <w:rPr/>
+      </w:pPr>
+      <w:r>
+        <w:rPr>
+          <w:rtl w:val="0"/>
+        </w:rPr>
+        <w:tab/>
+        <w:tab/>
+        <w:t xml:space="preserve">-Se limpia código y comentarios que no son útiles o que se modificaron</w:t>
+      </w:r>
+    </w:p>
+    <w:p>
+      <w:pPr>
+        <w:spacing w:after="0" w:lineRule="auto"/>
+        <w:ind w:left="720" w:firstLine="720"/>
+        <w:rPr/>
+      </w:pPr>
+      <w:r>
+        <w:rPr>
+          <w:rtl w:val="0"/>
+        </w:rPr>
+        <w:t xml:space="preserve">-Se establece posición de botones según dimensiones del panel.</w:t>
+      </w:r>
+    </w:p>
+    <w:p>
+      <w:pPr>
+        <w:spacing w:after="0" w:lineRule="auto"/>
+        <w:ind w:left="720" w:firstLine="720"/>
+        <w:rPr/>
+      </w:pPr>
+      <w:r>
+        <w:rPr>
+          <w:rtl w:val="0"/>
+        </w:rPr>
+        <w:t xml:space="preserve">-Corrección de nombres en inputs y labels y sus respectivos labelErrors</w:t>
+      </w:r>
+    </w:p>
+    <w:p>
+      <w:pPr>
+        <w:spacing w:after="0" w:lineRule="auto"/>
+        <w:ind w:left="720" w:firstLine="720"/>
+        <w:rPr/>
+      </w:pPr>
+      <w:r>
+        <w:rPr>
+          <w:rtl w:val="0"/>
+        </w:rPr>
+        <w:t xml:space="preserve">-Se codifica validaciones de inputs básicos (numéricos, vacíos, tipos de datos)</w:t>
+      </w:r>
+    </w:p>
+    <w:p>
+      <w:pPr>
+        <w:spacing w:after="0" w:lineRule="auto"/>
+        <w:rPr/>
+      </w:pPr>
+      <w:r>
+        <w:rPr>
+          <w:rtl w:val="0"/>
+        </w:rPr>
+      </w:r>
+    </w:p>
+    <w:p>
+      <w:pPr>
+        <w:spacing w:after="0" w:lineRule="auto"/>
+        <w:ind w:left="708" w:firstLine="0"/>
+        <w:rPr/>
+      </w:pPr>
+      <w:r>
+        <w:rPr>
+          <w:rtl w:val="0"/>
+        </w:rPr>
+        <w:tab/>
+      </w:r>
+      <w:r>
+        <w:rPr>
+          <w:b w:val="1"/>
+          <w:u w:val="single"/>
+          <w:rtl w:val="0"/>
+        </w:rPr>
+        <w:t xml:space="preserve">-Panel Mostrar:</w:t>
+      </w:r>
+      <w:r>
+        <w:rPr>
+          <w:rtl w:val="0"/>
+        </w:rPr>
+      </w:r>
+    </w:p>
+    <w:p>
+      <w:pPr>
+        <w:spacing w:after="0" w:lineRule="auto"/>
+        <w:jc w:val="center"/>
+        <w:rPr>
+          <w:b w:val="1"/>
+          <w:sz w:val="32"/>
+          <w:szCs w:val="32"/>
+          <w:u w:val="single"/>
+        </w:rPr>
+      </w:pPr>
+      <w:r>
+        <w:rPr>
+          <w:b w:val="1"/>
+          <w:sz w:val="32"/>
+          <w:szCs w:val="32"/>
+          <w:u w:val="single"/>
+          <w:rtl w:val="0"/>
+        </w:rPr>
+        <w:t xml:space="preserve">Cliente:</w:t>
+      </w:r>
+    </w:p>
+    <w:p>
+      <w:pPr>
+        <w:spacing w:after="0" w:lineRule="auto"/>
+        <w:ind w:left="708" w:firstLine="0"/>
+        <w:rPr>
+          <w:b w:val="1"/>
+          <w:u w:val="single"/>
+        </w:rPr>
+      </w:pPr>
+      <w:r>
+        <w:rPr>
+          <w:b w:val="1"/>
+          <w:u w:val="single"/>
+          <w:rtl w:val="0"/>
+        </w:rPr>
+        <w:t xml:space="preserve">-Panel Ingreso:</w:t>
+      </w:r>
+    </w:p>
+    <w:p>
+      <w:pPr>
+        <w:spacing w:after="0" w:lineRule="auto"/>
+        <w:rPr/>
+      </w:pPr>
+      <w:r>
+        <w:rPr>
+          <w:rtl w:val="0"/>
+        </w:rPr>
+        <w:tab/>
+        <w:tab/>
+        <w:t xml:space="preserve">-Se limpia código y comentarios que no son útiles o que se modificaron</w:t>
+      </w:r>
+    </w:p>
+    <w:p>
+      <w:pPr>
+        <w:spacing w:after="0" w:lineRule="auto"/>
+        <w:ind w:left="720" w:firstLine="720"/>
+        <w:rPr/>
+      </w:pPr>
+      <w:r>
+        <w:rPr>
+          <w:rtl w:val="0"/>
+        </w:rPr>
+        <w:t xml:space="preserve">-Se establece posición de botones según dimensiones del panel.</w:t>
+      </w:r>
+    </w:p>
+    <w:p>
+      <w:pPr>
+        <w:spacing w:after="0" w:lineRule="auto"/>
+        <w:ind w:left="720" w:firstLine="720"/>
+        <w:rPr/>
+      </w:pPr>
+      <w:r>
+        <w:rPr>
+          <w:rtl w:val="0"/>
+        </w:rPr>
+        <w:t xml:space="preserve">-Corrección de nombres en inputs y labels y sus respectivos labelErrors</w:t>
+      </w:r>
+    </w:p>
+    <w:p>
+      <w:pPr>
+        <w:spacing w:after="0" w:lineRule="auto"/>
+        <w:ind w:left="720" w:firstLine="720"/>
+        <w:rPr/>
+      </w:pPr>
+      <w:r>
+        <w:rPr>
+          <w:rtl w:val="0"/>
+        </w:rPr>
+        <w:t xml:space="preserve">-Se codifica validaciones de inputs básicos (numéricos, vacíos, tipos de datos)</w:t>
+      </w:r>
+    </w:p>
+    <w:p>
+      <w:pPr>
+        <w:spacing w:after="0" w:lineRule="auto"/>
+        <w:rPr/>
+      </w:pPr>
+      <w:r>
+        <w:rPr>
+          <w:rtl w:val="0"/>
+        </w:rPr>
+      </w:r>
+    </w:p>
+    <w:p>
+      <w:pPr>
+        <w:spacing w:after="0" w:lineRule="auto"/>
+        <w:ind w:left="708" w:firstLine="0"/>
+        <w:rPr>
+          <w:b w:val="1"/>
+        </w:rPr>
+      </w:pPr>
+      <w:r>
+        <w:rPr>
+          <w:rtl w:val="0"/>
+        </w:rPr>
+      </w:r>
+    </w:p>
+    <w:p>
+      <w:pPr>
+        <w:spacing w:after="0" w:lineRule="auto"/>
+        <w:ind w:left="708" w:firstLine="0"/>
+        <w:rPr>
+          <w:b w:val="1"/>
+          <w:u w:val="single"/>
+        </w:rPr>
+      </w:pPr>
+      <w:r>
+        <w:rPr>
+          <w:b w:val="1"/>
+          <w:u w:val="single"/>
+          <w:rtl w:val="0"/>
+        </w:rPr>
+        <w:t xml:space="preserve">-Panel Mostrar:</w:t>
+      </w:r>
+    </w:p>
+    <w:p>
+      <w:pPr>
+        <w:spacing w:after="0" w:lineRule="auto"/>
+        <w:rPr/>
+      </w:pPr>
+      <w:r>
+        <w:rPr>
+          <w:rtl w:val="0"/>
+        </w:rPr>
+        <w:tab/>
+        <w:tab/>
+      </w:r>
+    </w:p>
+    <w:p>
+      <w:pPr>
+        <w:spacing w:after="0" w:lineRule="auto"/>
+        <w:jc w:val="center"/>
+        <w:rPr>
+          <w:sz w:val="32"/>
+          <w:szCs w:val="32"/>
+          <w:u w:val="single"/>
+        </w:rPr>
+      </w:pPr>
+      <w:r>
+        <w:rPr>
+          <w:b w:val="1"/>
+          <w:sz w:val="32"/>
+          <w:szCs w:val="32"/>
+          <w:u w:val="single"/>
+          <w:rtl w:val="0"/>
+        </w:rPr>
+        <w:t xml:space="preserve">Comuna:</w:t>
+      </w:r>
+      <w:r>
+        <w:rPr>
+          <w:rtl w:val="0"/>
+        </w:rPr>
+      </w:r>
+    </w:p>
+    <w:p>
+      <w:pPr>
+        <w:spacing w:after="0" w:lineRule="auto"/>
+        <w:rPr>
+          <w:b w:val="1"/>
+          <w:u w:val="single"/>
+        </w:rPr>
+      </w:pPr>
+      <w:r>
+        <w:rPr>
+          <w:rtl w:val="0"/>
+        </w:rPr>
+        <w:tab/>
+      </w:r>
+      <w:r>
+        <w:rPr>
+          <w:b w:val="1"/>
+          <w:u w:val="single"/>
+          <w:rtl w:val="0"/>
+        </w:rPr>
+        <w:t xml:space="preserve">-Panel Ingreso:</w:t>
+      </w:r>
+    </w:p>
+    <w:p>
+      <w:pPr>
+        <w:spacing w:after="0" w:lineRule="auto"/>
+        <w:rPr/>
+      </w:pPr>
+      <w:r>
+        <w:rPr>
+          <w:rtl w:val="0"/>
+        </w:rPr>
+        <w:tab/>
+        <w:tab/>
+        <w:t xml:space="preserve">-Se limpia código y comentarios que no son útiles o que se modificaron</w:t>
+      </w:r>
+    </w:p>
+    <w:p>
+      <w:pPr>
+        <w:spacing w:after="0" w:lineRule="auto"/>
+        <w:ind w:left="720" w:firstLine="720"/>
+        <w:rPr/>
+      </w:pPr>
+      <w:r>
+        <w:rPr>
+          <w:rtl w:val="0"/>
+        </w:rPr>
+        <w:t xml:space="preserve">-Se establece posición de botones según dimensiones del panel.</w:t>
+      </w:r>
+    </w:p>
+    <w:p>
+      <w:pPr>
+        <w:spacing w:after="0" w:lineRule="auto"/>
+        <w:ind w:left="720" w:firstLine="720"/>
+        <w:rPr/>
+      </w:pPr>
+      <w:r>
+        <w:rPr>
+          <w:rtl w:val="0"/>
+        </w:rPr>
+        <w:t xml:space="preserve">-Corrección de nombres en inputs y labels y sus respectivos labelErrors</w:t>
+      </w:r>
+    </w:p>
+    <w:p>
+      <w:pPr>
+        <w:spacing w:after="0" w:lineRule="auto"/>
+        <w:rPr/>
+      </w:pPr>
+      <w:r>
+        <w:rPr>
+          <w:rtl w:val="0"/>
+        </w:rPr>
+        <w:t xml:space="preserve">-</w:t>
+        <w:tab/>
+        <w:tab/>
+        <w:t xml:space="preserve">Se codifica validaciones de inputs básicos (numéricos, vacíos, tipos de datos)</w:t>
+      </w:r>
+    </w:p>
+    <w:p>
+      <w:pPr>
+        <w:spacing w:after="0" w:lineRule="auto"/>
+        <w:rPr/>
+      </w:pPr>
+      <w:r>
+        <w:rPr>
+          <w:rtl w:val="0"/>
+        </w:rPr>
+      </w:r>
+    </w:p>
+    <w:p>
+      <w:pPr>
+        <w:spacing w:after="0" w:lineRule="auto"/>
+        <w:rPr>
+          <w:b w:val="1"/>
+          <w:u w:val="single"/>
+        </w:rPr>
+      </w:pPr>
+      <w:r>
+        <w:rPr>
+          <w:rtl w:val="0"/>
+        </w:rPr>
+      </w:r>
+    </w:p>
+    <w:p>
+      <w:pPr>
+        <w:spacing w:after="0" w:lineRule="auto"/>
+        <w:ind w:left="708" w:firstLine="0"/>
+        <w:rPr/>
+      </w:pPr>
+      <w:r>
+        <w:rPr>
+          <w:b w:val="1"/>
+          <w:u w:val="single"/>
+          <w:rtl w:val="0"/>
+        </w:rPr>
+        <w:t xml:space="preserve">-Panel Mostrar:</w:t>
+      </w:r>
+      <w:r>
+        <w:rPr>
+          <w:rtl w:val="0"/>
+        </w:rPr>
+        <w:tab/>
+        <w:tab/>
+      </w:r>
+    </w:p>
+    <w:p>
+      <w:pPr>
+        <w:spacing w:after="0" w:lineRule="auto"/>
+        <w:jc w:val="center"/>
+        <w:rPr>
+          <w:b w:val="1"/>
+          <w:sz w:val="32"/>
+          <w:szCs w:val="32"/>
+          <w:u w:val="single"/>
+        </w:rPr>
+      </w:pPr>
+      <w:r>
+        <w:rPr>
+          <w:b w:val="1"/>
+          <w:sz w:val="32"/>
+          <w:szCs w:val="32"/>
+          <w:u w:val="single"/>
+          <w:rtl w:val="0"/>
+        </w:rPr>
+        <w:t xml:space="preserve">Empleado:</w:t>
+      </w:r>
+    </w:p>
+    <w:p>
+      <w:pPr>
+        <w:spacing w:after="0" w:lineRule="auto"/>
+        <w:ind w:left="708" w:firstLine="0"/>
+        <w:rPr>
+          <w:b w:val="1"/>
+          <w:u w:val="single"/>
+        </w:rPr>
+      </w:pPr>
+      <w:r>
+        <w:rPr>
+          <w:b w:val="1"/>
+          <w:u w:val="single"/>
+          <w:rtl w:val="0"/>
+        </w:rPr>
+        <w:t xml:space="preserve">-Panel Ingreso:</w:t>
+      </w:r>
+    </w:p>
+    <w:p>
+      <w:pPr>
+        <w:spacing w:after="0" w:lineRule="auto"/>
+        <w:rPr/>
+      </w:pPr>
+      <w:r>
+        <w:rPr>
+          <w:rtl w:val="0"/>
+        </w:rPr>
+        <w:tab/>
+        <w:tab/>
+        <w:t xml:space="preserve">-Se limpia código y comentarios que no son útiles o que se modificaron</w:t>
+      </w:r>
+    </w:p>
+    <w:p>
+      <w:pPr>
+        <w:spacing w:after="0" w:lineRule="auto"/>
+        <w:ind w:left="720" w:firstLine="720"/>
+        <w:rPr/>
+      </w:pPr>
+      <w:r>
+        <w:rPr>
+          <w:rtl w:val="0"/>
+        </w:rPr>
+        <w:t xml:space="preserve">-Se establece posición de botones según dimensiones del panel.</w:t>
+      </w:r>
+    </w:p>
+    <w:p>
+      <w:pPr>
+        <w:spacing w:after="0" w:lineRule="auto"/>
+        <w:ind w:left="720" w:firstLine="720"/>
+        <w:rPr/>
+      </w:pPr>
+      <w:r>
+        <w:rPr>
+          <w:rtl w:val="0"/>
+        </w:rPr>
+        <w:t xml:space="preserve">-Corrección de nombres en inputs y labels y sus respectivos labelErrors</w:t>
+      </w:r>
+    </w:p>
+    <w:p>
+      <w:pPr>
+        <w:spacing w:after="0" w:lineRule="auto"/>
+        <w:ind w:left="720" w:firstLine="720"/>
+        <w:rPr/>
+      </w:pPr>
+      <w:r>
+        <w:rPr>
+          <w:rtl w:val="0"/>
+        </w:rPr>
+        <w:t xml:space="preserve">-Se codifica validaciones de inputs básicos (numéricos, vacíos, tipos de datos)</w:t>
+      </w:r>
+    </w:p>
+    <w:p>
+      <w:pPr>
+        <w:spacing w:after="0" w:lineRule="auto"/>
+        <w:rPr/>
+      </w:pPr>
+      <w:r>
+        <w:rPr>
+          <w:rtl w:val="0"/>
+        </w:rPr>
+      </w:r>
+    </w:p>
+    <w:p>
+      <w:pPr>
+        <w:spacing w:after="0" w:lineRule="auto"/>
+        <w:rPr>
+          <w:b w:val="1"/>
+          <w:u w:val="single"/>
+        </w:rPr>
+      </w:pPr>
+      <w:r>
+        <w:rPr>
+          <w:rtl w:val="0"/>
+        </w:rPr>
+      </w:r>
+    </w:p>
+    <w:p>
+      <w:pPr>
+        <w:spacing w:after="0" w:lineRule="auto"/>
+        <w:ind w:left="708" w:firstLine="0"/>
+        <w:rPr/>
+      </w:pPr>
+      <w:r>
+        <w:rPr>
+          <w:b w:val="1"/>
+          <w:u w:val="single"/>
+          <w:rtl w:val="0"/>
+        </w:rPr>
+        <w:t xml:space="preserve">-Panel Mostrar:</w:t>
+      </w:r>
+      <w:r>
+        <w:rPr>
+          <w:rtl w:val="0"/>
+        </w:rPr>
+        <w:tab/>
+      </w:r>
+    </w:p>
+    <w:p>
+      <w:pPr>
+        <w:spacing w:after="0" w:lineRule="auto"/>
+        <w:jc w:val="center"/>
+        <w:rPr>
+          <w:sz w:val="32"/>
+          <w:szCs w:val="32"/>
+        </w:rPr>
+      </w:pPr>
+      <w:r>
+        <w:rPr>
+          <w:b w:val="1"/>
+          <w:sz w:val="32"/>
+          <w:szCs w:val="32"/>
+          <w:u w:val="single"/>
+          <w:rtl w:val="0"/>
+        </w:rPr>
+        <w:t xml:space="preserve">Estado Civil:</w:t>
+      </w:r>
+      <w:r>
+        <w:rPr>
+          <w:rtl w:val="0"/>
+        </w:rPr>
+      </w:r>
+    </w:p>
+    <w:p>
+      <w:pPr>
+        <w:spacing w:after="0" w:lineRule="auto"/>
+        <w:ind w:left="708" w:firstLine="0"/>
+        <w:rPr>
+          <w:b w:val="1"/>
+          <w:u w:val="single"/>
+        </w:rPr>
+      </w:pPr>
+      <w:r>
+        <w:rPr>
+          <w:b w:val="1"/>
+          <w:u w:val="single"/>
+          <w:rtl w:val="0"/>
+        </w:rPr>
+        <w:t xml:space="preserve">-Panel Ingreso:</w:t>
+      </w:r>
+    </w:p>
+    <w:p>
+      <w:pPr>
+        <w:spacing w:after="0" w:lineRule="auto"/>
+        <w:rPr/>
+      </w:pPr>
+      <w:r>
+        <w:rPr>
+          <w:rtl w:val="0"/>
+        </w:rPr>
+        <w:tab/>
+        <w:tab/>
+        <w:t xml:space="preserve">-Se limpia código y comentarios que no son útiles o que se modificaron</w:t>
+      </w:r>
+    </w:p>
+    <w:p>
+      <w:pPr>
+        <w:spacing w:after="0" w:lineRule="auto"/>
+        <w:ind w:left="720" w:firstLine="720"/>
+        <w:rPr/>
+      </w:pPr>
+      <w:r>
+        <w:rPr>
+          <w:rtl w:val="0"/>
+        </w:rPr>
+        <w:t xml:space="preserve">-Se establece posición de botones según dimensiones del panel.</w:t>
+      </w:r>
+    </w:p>
+    <w:p>
+      <w:pPr>
+        <w:spacing w:after="0" w:lineRule="auto"/>
+        <w:ind w:left="720" w:firstLine="720"/>
+        <w:rPr/>
+      </w:pPr>
+      <w:r>
+        <w:rPr>
+          <w:rtl w:val="0"/>
+        </w:rPr>
+        <w:t xml:space="preserve">-Corrección de nombres en inputs y labels y sus respectivos labelErrors</w:t>
+      </w:r>
+    </w:p>
+    <w:p>
+      <w:pPr>
+        <w:spacing w:after="0" w:lineRule="auto"/>
+        <w:ind w:left="720" w:firstLine="720"/>
+        <w:rPr/>
+      </w:pPr>
+      <w:r>
+        <w:rPr>
+          <w:rtl w:val="0"/>
+        </w:rPr>
+        <w:t xml:space="preserve">-Se codifica validaciones de inputs básicos (numéricos, vacíos, tipos de datos)</w:t>
+      </w:r>
+    </w:p>
+    <w:p>
+      <w:pPr>
+        <w:spacing w:after="0" w:lineRule="auto"/>
+        <w:rPr/>
+      </w:pPr>
+      <w:r>
+        <w:rPr>
+          <w:rtl w:val="0"/>
+        </w:rPr>
+      </w:r>
+    </w:p>
+    <w:p>
+      <w:pPr>
+        <w:spacing w:after="0" w:lineRule="auto"/>
+        <w:rPr/>
+      </w:pPr>
+      <w:r>
+        <w:rPr>
+          <w:rtl w:val="0"/>
+        </w:rPr>
+      </w:r>
+    </w:p>
+    <w:p>
+      <w:pPr>
+        <w:spacing w:after="0" w:lineRule="auto"/>
+        <w:ind w:left="708" w:firstLine="0"/>
+        <w:rPr/>
+      </w:pPr>
+      <w:r>
+        <w:rPr>
+          <w:b w:val="1"/>
+          <w:u w:val="single"/>
+          <w:rtl w:val="0"/>
+        </w:rPr>
+        <w:t xml:space="preserve">-Panel Mostrar:</w:t>
+      </w:r>
+      <w:r>
+        <w:rPr>
+          <w:rtl w:val="0"/>
+        </w:rPr>
+        <w:tab/>
+        <w:tab/>
+      </w:r>
+    </w:p>
+    <w:p>
+      <w:pPr>
+        <w:spacing w:after="0" w:lineRule="auto"/>
+        <w:jc w:val="center"/>
+        <w:rPr>
+          <w:b w:val="1"/>
+          <w:sz w:val="32"/>
+          <w:szCs w:val="32"/>
+          <w:u w:val="single"/>
+        </w:rPr>
+      </w:pPr>
+      <w:r>
+        <w:rPr>
+          <w:b w:val="1"/>
+          <w:sz w:val="32"/>
+          <w:szCs w:val="32"/>
+          <w:u w:val="single"/>
+          <w:rtl w:val="0"/>
+        </w:rPr>
+        <w:t xml:space="preserve">Propiedad:</w:t>
+      </w:r>
+    </w:p>
+    <w:p>
+      <w:pPr>
+        <w:spacing w:after="0" w:lineRule="auto"/>
+        <w:ind w:left="708" w:firstLine="0"/>
+        <w:rPr>
+          <w:b w:val="1"/>
+          <w:u w:val="single"/>
+        </w:rPr>
+      </w:pPr>
+      <w:r>
+        <w:rPr>
+          <w:b w:val="1"/>
+          <w:u w:val="single"/>
+          <w:rtl w:val="0"/>
+        </w:rPr>
+        <w:t xml:space="preserve">-Panel Ingreso:</w:t>
+      </w:r>
+    </w:p>
+    <w:p>
+      <w:pPr>
+        <w:spacing w:after="0" w:lineRule="auto"/>
+        <w:rPr/>
+      </w:pPr>
+      <w:r>
+        <w:rPr>
+          <w:rtl w:val="0"/>
+        </w:rPr>
+        <w:tab/>
+        <w:tab/>
+        <w:t xml:space="preserve">-Se limpia código y comentarios que no son útiles o que se modificaron</w:t>
+      </w:r>
+    </w:p>
+    <w:p>
+      <w:pPr>
+        <w:spacing w:after="0" w:lineRule="auto"/>
+        <w:ind w:left="720" w:firstLine="720"/>
+        <w:rPr/>
+      </w:pPr>
+      <w:r>
+        <w:rPr>
+          <w:rtl w:val="0"/>
+        </w:rPr>
+        <w:t xml:space="preserve">-Se establece posición de botones según dimensiones del panel.</w:t>
+      </w:r>
+    </w:p>
+    <w:p>
+      <w:pPr>
+        <w:spacing w:after="0" w:lineRule="auto"/>
+        <w:ind w:left="720" w:firstLine="720"/>
+        <w:rPr/>
+      </w:pPr>
+      <w:r>
+        <w:rPr>
+          <w:rtl w:val="0"/>
+        </w:rPr>
+        <w:t xml:space="preserve">-Corrección de nombres en inputs y labels y sus respectivos labelErrors</w:t>
+      </w:r>
+    </w:p>
+    <w:p>
+      <w:pPr>
+        <w:spacing w:after="0" w:lineRule="auto"/>
+        <w:ind w:left="720" w:firstLine="720"/>
+        <w:rPr/>
+      </w:pPr>
+      <w:r>
+        <w:rPr>
+          <w:rtl w:val="0"/>
+        </w:rPr>
+        <w:t xml:space="preserve">-Se codifica validaciones de inputs básicos (numéricos, vacíos, tipos de datos)</w:t>
+      </w:r>
+    </w:p>
+    <w:p>
+      <w:pPr>
+        <w:spacing w:after="0" w:lineRule="auto"/>
+        <w:rPr/>
+      </w:pPr>
+      <w:r>
+        <w:rPr>
+          <w:rtl w:val="0"/>
+        </w:rPr>
+      </w:r>
+    </w:p>
+    <w:p>
+      <w:pPr>
+        <w:spacing w:after="0" w:lineRule="auto"/>
+        <w:ind w:left="708" w:firstLine="0"/>
+        <w:rPr>
+          <w:b w:val="1"/>
+          <w:u w:val="single"/>
+        </w:rPr>
+      </w:pPr>
+      <w:r>
+        <w:rPr>
+          <w:b w:val="1"/>
+          <w:u w:val="single"/>
+          <w:rtl w:val="0"/>
+        </w:rPr>
+        <w:t xml:space="preserve">-Panel Mostrar:</w:t>
+      </w:r>
+    </w:p>
+    <w:p>
+      <w:pPr>
+        <w:spacing w:after="0" w:lineRule="auto"/>
+        <w:rPr>
+          <w:b w:val="1"/>
+          <w:sz w:val="32"/>
+          <w:szCs w:val="32"/>
+          <w:u w:val="single"/>
+        </w:rPr>
+      </w:pPr>
+      <w:r>
+        <w:rPr>
+          <w:rtl w:val="0"/>
+        </w:rPr>
+      </w:r>
+    </w:p>
+    <w:p>
+      <w:pPr>
+        <w:spacing w:after="0" w:lineRule="auto"/>
+        <w:jc w:val="center"/>
+        <w:rPr>
+          <w:b w:val="1"/>
+          <w:sz w:val="32"/>
+          <w:szCs w:val="32"/>
+          <w:u w:val="single"/>
+        </w:rPr>
+      </w:pPr>
+      <w:r>
+        <w:rPr>
+          <w:b w:val="1"/>
+          <w:sz w:val="32"/>
+          <w:szCs w:val="32"/>
+          <w:u w:val="single"/>
+          <w:rtl w:val="0"/>
+        </w:rPr>
+        <w:t xml:space="preserve">Propietario:</w:t>
+      </w:r>
+    </w:p>
+    <w:p>
+      <w:pPr>
+        <w:spacing w:after="0" w:lineRule="auto"/>
+        <w:ind w:left="708" w:firstLine="0"/>
+        <w:rPr>
+          <w:b w:val="1"/>
+          <w:u w:val="single"/>
+        </w:rPr>
+      </w:pPr>
+      <w:r>
+        <w:rPr>
+          <w:b w:val="1"/>
+          <w:u w:val="single"/>
+          <w:rtl w:val="0"/>
+        </w:rPr>
+        <w:t xml:space="preserve">-Panel Ingreso:</w:t>
+      </w:r>
+    </w:p>
+    <w:p>
+      <w:pPr>
+        <w:spacing w:after="0" w:lineRule="auto"/>
+        <w:rPr/>
+      </w:pPr>
+      <w:r>
+        <w:rPr>
+          <w:rtl w:val="0"/>
+        </w:rPr>
+        <w:tab/>
+        <w:tab/>
+        <w:t xml:space="preserve">-Se limpia código y comentarios que no son útiles o que se modificaron</w:t>
+      </w:r>
+    </w:p>
+    <w:p>
+      <w:pPr>
+        <w:spacing w:after="0" w:lineRule="auto"/>
+        <w:ind w:left="720" w:firstLine="720"/>
+        <w:rPr/>
+      </w:pPr>
+      <w:r>
+        <w:rPr>
+          <w:rtl w:val="0"/>
+        </w:rPr>
+        <w:t xml:space="preserve">-Se establece posición de botones según dimensiones del panel.</w:t>
+      </w:r>
+    </w:p>
+    <w:p>
+      <w:pPr>
+        <w:spacing w:after="0" w:lineRule="auto"/>
+        <w:ind w:left="720" w:firstLine="720"/>
+        <w:rPr/>
+      </w:pPr>
+      <w:r>
+        <w:rPr>
+          <w:rtl w:val="0"/>
+        </w:rPr>
+        <w:t xml:space="preserve">-Corrección de nombres en inputs y labels y sus respectivos labelErrors</w:t>
+      </w:r>
+    </w:p>
+    <w:p>
+      <w:pPr>
+        <w:spacing w:after="0" w:lineRule="auto"/>
+        <w:ind w:left="720" w:firstLine="720"/>
+        <w:rPr/>
+      </w:pPr>
+      <w:r>
+        <w:rPr>
+          <w:rtl w:val="0"/>
+        </w:rPr>
+        <w:t xml:space="preserve">-Se codifica validaciones de inputs básicos (numéricos, vacíos, tipos de datos)</w:t>
+      </w:r>
+    </w:p>
+    <w:p>
+      <w:pPr>
+        <w:spacing w:after="0" w:lineRule="auto"/>
+        <w:rPr/>
+      </w:pPr>
+      <w:r>
+        <w:rPr>
+          <w:rtl w:val="0"/>
+        </w:rPr>
+      </w:r>
+    </w:p>
+    <w:p>
+      <w:pPr>
+        <w:spacing w:after="0" w:lineRule="auto"/>
+        <w:rPr/>
+      </w:pPr>
+      <w:r>
+        <w:rPr>
+          <w:rtl w:val="0"/>
+        </w:rPr>
+      </w:r>
+    </w:p>
+    <w:p>
+      <w:pPr>
+        <w:spacing w:after="0" w:lineRule="auto"/>
+        <w:ind w:left="708" w:firstLine="0"/>
+        <w:rPr>
+          <w:b w:val="1"/>
+          <w:u w:val="single"/>
+        </w:rPr>
+      </w:pPr>
+      <w:r>
+        <w:rPr>
+          <w:b w:val="1"/>
+          <w:u w:val="single"/>
+          <w:rtl w:val="0"/>
+        </w:rPr>
+        <w:t xml:space="preserve">-Panel Mostrar:</w:t>
+      </w:r>
+    </w:p>
+    <w:p>
+      <w:pPr>
+        <w:spacing w:after="0" w:lineRule="auto"/>
+        <w:rPr/>
+      </w:pPr>
+      <w:r>
+        <w:rPr>
+          <w:rtl w:val="0"/>
+        </w:rPr>
+        <w:tab/>
+        <w:tab/>
+      </w:r>
+    </w:p>
+    <w:p>
+      <w:pPr>
+        <w:spacing w:after="0" w:lineRule="auto"/>
+        <w:jc w:val="center"/>
+        <w:rPr>
+          <w:sz w:val="32"/>
+          <w:szCs w:val="32"/>
+        </w:rPr>
+      </w:pPr>
+      <w:r>
+        <w:rPr>
+          <w:b w:val="1"/>
+          <w:sz w:val="32"/>
+          <w:szCs w:val="32"/>
+          <w:u w:val="single"/>
+          <w:rtl w:val="0"/>
+        </w:rPr>
+        <w:t xml:space="preserve">Propiedad Arrendada:</w:t>
+      </w:r>
+      <w:r>
+        <w:rPr>
+          <w:rtl w:val="0"/>
+        </w:rPr>
+      </w:r>
+    </w:p>
+    <w:p>
+      <w:pPr>
+        <w:spacing w:after="0" w:lineRule="auto"/>
+        <w:ind w:left="708" w:firstLine="0"/>
+        <w:rPr>
+          <w:b w:val="1"/>
+          <w:u w:val="single"/>
+        </w:rPr>
+      </w:pPr>
+      <w:r>
+        <w:rPr>
+          <w:b w:val="1"/>
+          <w:u w:val="single"/>
+          <w:rtl w:val="0"/>
+        </w:rPr>
+        <w:t xml:space="preserve">-Panel Ingreso:</w:t>
+      </w:r>
+    </w:p>
+    <w:p>
+      <w:pPr>
+        <w:spacing w:after="0" w:lineRule="auto"/>
+        <w:rPr/>
+      </w:pPr>
+      <w:r>
+        <w:rPr>
+          <w:rtl w:val="0"/>
+        </w:rPr>
+        <w:tab/>
+        <w:tab/>
+        <w:t xml:space="preserve">-Se limpia código y comentarios que no son útiles o que se modificaron</w:t>
+      </w:r>
+    </w:p>
+    <w:p>
+      <w:pPr>
+        <w:spacing w:after="0" w:lineRule="auto"/>
+        <w:ind w:left="720" w:firstLine="720"/>
+        <w:rPr/>
+      </w:pPr>
+      <w:r>
+        <w:rPr>
+          <w:rtl w:val="0"/>
+        </w:rPr>
+        <w:t xml:space="preserve">-Se establece posición de botones según dimensiones del panel.</w:t>
+      </w:r>
+    </w:p>
+    <w:p>
+      <w:pPr>
+        <w:spacing w:after="0" w:lineRule="auto"/>
+        <w:ind w:left="720" w:firstLine="720"/>
+        <w:rPr/>
+      </w:pPr>
+      <w:r>
+        <w:rPr>
+          <w:rtl w:val="0"/>
+        </w:rPr>
+        <w:t xml:space="preserve">-Corrección de nombres en inputs y labels y sus respectivos labelErrors</w:t>
+      </w:r>
+    </w:p>
+    <w:p>
+      <w:pPr>
+        <w:spacing w:after="0" w:lineRule="auto"/>
+        <w:ind w:left="720" w:firstLine="720"/>
+        <w:rPr/>
+      </w:pPr>
+      <w:r>
+        <w:rPr>
+          <w:rtl w:val="0"/>
+        </w:rPr>
+        <w:t xml:space="preserve">-Se codifica validaciones de inputs básicos (numéricos, vacíos, tipos de datos)</w:t>
+      </w:r>
+    </w:p>
+    <w:p>
+      <w:pPr>
+        <w:spacing w:after="0" w:lineRule="auto"/>
+        <w:rPr/>
+      </w:pPr>
+      <w:r>
+        <w:rPr>
+          <w:rtl w:val="0"/>
+        </w:rPr>
+      </w:r>
+    </w:p>
+    <w:p>
+      <w:pPr>
+        <w:spacing w:after="0" w:lineRule="auto"/>
+        <w:rPr/>
+      </w:pPr>
+      <w:r>
+        <w:rPr>
+          <w:rtl w:val="0"/>
+        </w:rPr>
+      </w:r>
+    </w:p>
+    <w:p>
+      <w:pPr>
+        <w:spacing w:after="0" w:lineRule="auto"/>
+        <w:ind w:left="708" w:firstLine="0"/>
+        <w:rPr>
+          <w:b w:val="1"/>
+          <w:u w:val="single"/>
+        </w:rPr>
+      </w:pPr>
+      <w:r>
+        <w:rPr>
+          <w:rtl w:val="0"/>
+        </w:rPr>
+      </w:r>
+    </w:p>
+    <w:p>
+      <w:pPr>
+        <w:spacing w:after="0" w:lineRule="auto"/>
+        <w:ind w:left="708" w:firstLine="0"/>
+        <w:rPr>
+          <w:b w:val="1"/>
+          <w:u w:val="single"/>
+        </w:rPr>
+      </w:pPr>
+      <w:r>
+        <w:rPr>
+          <w:b w:val="1"/>
+          <w:u w:val="single"/>
+          <w:rtl w:val="0"/>
+        </w:rPr>
+        <w:t xml:space="preserve">-Panel Mostrar:</w:t>
+      </w:r>
+    </w:p>
+    <w:p>
+      <w:pPr>
+        <w:spacing w:after="0" w:lineRule="auto"/>
+        <w:rPr/>
+      </w:pPr>
+      <w:r>
+        <w:rPr>
+          <w:rtl w:val="0"/>
+        </w:rPr>
+      </w:r>
+    </w:p>
+    <w:p>
+      <w:pPr>
+        <w:spacing w:after="0" w:lineRule="auto"/>
+        <w:jc w:val="center"/>
+        <w:rPr>
+          <w:b w:val="1"/>
+          <w:sz w:val="32"/>
+          <w:szCs w:val="32"/>
+          <w:u w:val="single"/>
+        </w:rPr>
+      </w:pPr>
+      <w:r>
+        <w:rPr>
+          <w:b w:val="1"/>
+          <w:sz w:val="32"/>
+          <w:szCs w:val="32"/>
+          <w:u w:val="single"/>
+          <w:rtl w:val="0"/>
+        </w:rPr>
+        <w:t xml:space="preserve">Tipo Propiedad:</w:t>
+      </w:r>
+    </w:p>
+    <w:p>
+      <w:pPr>
+        <w:spacing w:after="0" w:lineRule="auto"/>
+        <w:ind w:left="708" w:firstLine="0"/>
+        <w:rPr>
+          <w:b w:val="1"/>
+          <w:u w:val="single"/>
+        </w:rPr>
+      </w:pPr>
+      <w:r>
+        <w:rPr>
+          <w:b w:val="1"/>
+          <w:u w:val="single"/>
+          <w:rtl w:val="0"/>
+        </w:rPr>
+        <w:t xml:space="preserve">-Panel Ingreso:</w:t>
+      </w:r>
+    </w:p>
+    <w:p>
+      <w:pPr>
+        <w:spacing w:after="0" w:lineRule="auto"/>
+        <w:rPr/>
+      </w:pPr>
+      <w:r>
+        <w:rPr>
+          <w:rtl w:val="0"/>
+        </w:rPr>
+        <w:tab/>
+        <w:tab/>
+        <w:t xml:space="preserve">-Se limpia código y comentarios que no son útiles o que se modificaron</w:t>
+      </w:r>
+    </w:p>
+    <w:p>
+      <w:pPr>
+        <w:spacing w:after="0" w:lineRule="auto"/>
+        <w:ind w:left="720" w:firstLine="720"/>
+        <w:rPr/>
+      </w:pPr>
+      <w:r>
+        <w:rPr>
+          <w:rtl w:val="0"/>
+        </w:rPr>
+        <w:t xml:space="preserve">-Se establece posición de botones según dimensiones del panel.</w:t>
+      </w:r>
+    </w:p>
+    <w:p>
+      <w:pPr>
+        <w:spacing w:after="0" w:lineRule="auto"/>
+        <w:ind w:left="720" w:firstLine="720"/>
+        <w:rPr/>
+      </w:pPr>
+      <w:r>
+        <w:rPr>
+          <w:rtl w:val="0"/>
+        </w:rPr>
+        <w:t xml:space="preserve">-Corrección de nombres en inputs y labels y sus respectivos labelErrors</w:t>
+      </w:r>
+    </w:p>
+    <w:p>
+      <w:pPr>
+        <w:spacing w:after="0" w:lineRule="auto"/>
+        <w:ind w:left="720" w:firstLine="720"/>
+        <w:rPr/>
+      </w:pPr>
+      <w:r>
+        <w:rPr>
+          <w:rtl w:val="0"/>
+        </w:rPr>
+        <w:t xml:space="preserve">-Se codifica validaciones de inputs básicos (numéricos, vacíos, tipos de datos)</w:t>
+      </w:r>
+    </w:p>
+    <w:p>
+      <w:pPr>
+        <w:spacing w:after="0" w:lineRule="auto"/>
+        <w:rPr/>
+      </w:pPr>
+      <w:r>
+        <w:rPr>
+          <w:rtl w:val="0"/>
+        </w:rPr>
+      </w:r>
+    </w:p>
+    <w:p>
+      <w:pPr>
+        <w:spacing w:after="0" w:lineRule="auto"/>
+        <w:rPr>
+          <w:b w:val="1"/>
+          <w:u w:val="single"/>
+        </w:rPr>
+      </w:pPr>
+      <w:r>
+        <w:rPr>
+          <w:rtl w:val="0"/>
+        </w:rPr>
+      </w:r>
+    </w:p>
+    <w:p>
+      <w:pPr>
+        <w:spacing w:after="0" w:lineRule="auto"/>
+        <w:ind w:left="708" w:firstLine="0"/>
+        <w:rPr>
+          <w:b w:val="1"/>
+          <w:u w:val="single"/>
+        </w:rPr>
+      </w:pPr>
+      <w:r>
+        <w:rPr>
+          <w:b w:val="1"/>
+          <w:u w:val="single"/>
+          <w:rtl w:val="0"/>
+        </w:rPr>
+        <w:t xml:space="preserve">-Panel Mostrar:</w:t>
+      </w:r>
+    </w:p>
+    <w:p>
+      <w:pPr>
+        <w:spacing w:after="0" w:lineRule="auto"/>
+        <w:ind w:left="708" w:firstLine="708"/>
+        <w:rPr/>
+      </w:pPr>
+      <w:r>
+        <w:rPr>
+          <w:rtl w:val="0"/>
+        </w:rPr>
+      </w:r>
+    </w:p>
+    <w:p>
+      <w:pPr>
+        <w:spacing w:after="0" w:lineRule="auto"/>
+        <w:ind w:left="708" w:firstLine="0"/>
+        <w:rPr>
+          <w:b w:val="1"/>
+          <w:u w:val="single"/>
+        </w:rPr>
+      </w:pPr>
+      <w:r>
+        <w:rPr>
+          <w:rtl w:val="0"/>
+        </w:rPr>
+      </w:r>
+    </w:p>
+    <w:p>
+      <w:pPr>
+        <w:spacing w:after="0" w:lineRule="auto"/>
+        <w:jc w:val="center"/>
+        <w:rPr>
+          <w:b w:val="1"/>
+          <w:u w:val="single"/>
+        </w:rPr>
+      </w:pPr>
+      <w:r>
+        <w:rPr>
+          <w:b w:val="1"/>
+          <w:u w:val="single"/>
+          <w:rtl w:val="0"/>
+        </w:rPr>
+        <w:t xml:space="preserve">Falta por Modificar:</w:t>
+      </w:r>
+    </w:p>
+    <w:p>
+      <w:pPr>
+        <w:spacing w:after="0" w:lineRule="auto"/>
+        <w:rPr/>
+      </w:pPr>
+      <w:r>
+        <w:rPr>
+          <w:sz w:val="32"/>
+          <w:szCs w:val="32"/>
+          <w:rtl w:val="0"/>
+        </w:rPr>
+        <w:tab/>
+      </w:r>
+      <w:r>
+        <w:rPr>
+          <w:rtl w:val="0"/>
+        </w:rPr>
+      </w:r>
+    </w:p>
+    <w:p>
+      <w:pPr>
+        <w:spacing w:after="0" w:lineRule="auto"/>
+        <w:ind w:left="720" w:firstLine="0"/>
+        <w:rPr>
+          <w:u w:val="single"/>
+        </w:rPr>
+      </w:pPr>
+      <w:r>
+        <w:rPr>
+          <w:rtl w:val="0"/>
+        </w:rPr>
+        <w:t xml:space="preserve">-Avanzar en la creación de métodos que mejoren la visibilidad, programación y el funcionamiento del programa de forma óptima (En proceso).</w:t>
+      </w:r>
+      <w:r>
+        <w:rPr>
+          <w:rtl w:val="0"/>
+        </w:rPr>
+      </w:r>
+    </w:p>
+    <w:p>
+      <w:pPr>
+        <w:spacing w:after="0" w:lineRule="auto"/>
+        <w:ind w:left="708" w:firstLine="0"/>
+        <w:rPr>
+          <w:u w:val="single"/>
+        </w:rPr>
+      </w:pPr>
+      <w:r>
+        <w:rPr>
+          <w:rtl w:val="0"/>
+        </w:rPr>
+        <w:t xml:space="preserve">-Limpiar Código (aún más)</w:t>
+      </w:r>
+      <w:r>
+        <w:rPr>
+          <w:rtl w:val="0"/>
+        </w:rPr>
+      </w:r>
+    </w:p>
+    <w:p>
+      <w:pPr>
+        <w:spacing w:after="0" w:lineRule="auto"/>
+        <w:ind w:firstLine="708"/>
+        <w:rPr/>
+      </w:pPr>
+      <w:r>
+        <w:rPr>
+          <w:rtl w:val="0"/>
+        </w:rPr>
+        <w:t xml:space="preserve">-Ortografía en todas las ventanas (tercera  revisión)</w:t>
+      </w:r>
+    </w:p>
+    <w:p>
+      <w:pPr>
+        <w:spacing w:after="0" w:lineRule="auto"/>
+        <w:ind w:left="708" w:firstLine="0"/>
+        <w:rPr/>
+      </w:pPr>
+      <w:r>
+        <w:rPr>
+          <w:rtl w:val="0"/>
+        </w:rPr>
+        <w:t xml:space="preserve">-Control de errores para ingreso de datos (Revisión).</w:t>
+      </w:r>
+    </w:p>
+    <w:p>
+      <w:pPr>
+        <w:spacing w:after="0" w:lineRule="auto"/>
+        <w:ind w:left="708" w:firstLine="0"/>
+        <w:rPr/>
+      </w:pPr>
+      <w:r>
+        <w:rPr>
+          <w:rtl w:val="0"/>
+        </w:rPr>
+        <w:t xml:space="preserve">-Controlar Duplicidad de Información en base de datos</w:t>
+      </w:r>
+    </w:p>
+    <w:p>
+      <w:pPr>
+        <w:spacing w:after="0" w:lineRule="auto"/>
+        <w:ind w:left="708" w:firstLine="0"/>
+        <w:rPr/>
+      </w:pPr>
+      <w:r>
+        <w:rPr>
+          <w:rtl w:val="0"/>
+        </w:rPr>
+        <w:t xml:space="preserve">-Place Holder de todos los campos.</w:t>
+      </w:r>
+    </w:p>
+    <w:p>
+      <w:pPr>
+        <w:spacing w:after="0" w:lineRule="auto"/>
+        <w:ind w:left="708" w:firstLine="0"/>
+        <w:rPr/>
+      </w:pPr>
+      <w:r>
+        <w:rPr>
+          <w:rtl w:val="0"/>
+        </w:rPr>
+        <w:t xml:space="preserve">-Crear Métodos para uso general (más de los ya creados).</w:t>
+      </w:r>
+    </w:p>
+    <w:p>
+      <w:pPr>
+        <w:spacing w:after="0" w:lineRule="auto"/>
+        <w:ind w:left="708" w:firstLine="0"/>
+        <w:rPr/>
+      </w:pPr>
+      <w:r>
+        <w:rPr>
+          <w:rtl w:val="0"/>
+        </w:rPr>
+        <w:t xml:space="preserve">-Búsquedas por cada campo de cada tabla.</w:t>
+      </w:r>
+    </w:p>
+    <w:p>
+      <w:pPr>
+        <w:spacing w:after="0" w:lineRule="auto"/>
+        <w:ind w:left="708" w:firstLine="0"/>
+        <w:rPr/>
+      </w:pPr>
+      <w:r>
+        <w:rPr>
+          <w:rtl w:val="0"/>
+        </w:rPr>
+        <w:t xml:space="preserve">Otros según se avance en el desarrollo del programa.</w:t>
+      </w:r>
+    </w:p>
+    <w:p>
+      <w:pPr>
+        <w:spacing w:after="0" w:lineRule="auto"/>
+        <w:ind w:left="708" w:firstLine="0"/>
+        <w:rPr/>
+      </w:pPr>
+      <w:r>
+        <w:rPr>
+          <w:rtl w:val="0"/>
+        </w:rPr>
+      </w:r>
+    </w:p>
+    <w:p>
+      <w:pPr>
+        <w:spacing w:after="0" w:lineRule="auto"/>
+        <w:jc w:val="center"/>
+        <w:rPr>
+          <w:b w:val="1"/>
+          <w:sz w:val="32"/>
+          <w:szCs w:val="32"/>
+        </w:rPr>
+      </w:pPr>
+      <w:r>
+        <w:rPr>
+          <w:rtl w:val="0"/>
+        </w:rPr>
+      </w:r>
+    </w:p>
+    <w:p>
+      <w:pPr>
+        <w:spacing w:after="0" w:lineRule="auto"/>
+        <w:jc w:val="center"/>
+        <w:rPr>
+          <w:b w:val="1"/>
+          <w:sz w:val="32"/>
+          <w:szCs w:val="32"/>
+        </w:rPr>
+      </w:pPr>
+      <w:r>
+        <w:rPr>
+          <w:rtl w:val="0"/>
+        </w:rPr>
+      </w:r>
+    </w:p>
+    <w:p>
+      <w:pPr>
+        <w:spacing w:after="0" w:lineRule="auto"/>
+        <w:jc w:val="left"/>
+        <w:rPr>
+          <w:b w:val="1"/>
+          <w:sz w:val="32"/>
+          <w:szCs w:val="32"/>
+        </w:rPr>
+      </w:pPr>
+      <w:r>
+        <w:rPr>
+          <w:rtl w:val="0"/>
+        </w:rPr>
+      </w:r>
+    </w:p>
     <w:p>
       <w:pPr>
         <w:spacing w:after="0" w:lineRule="auto"/>

</xml_diff>